<commit_message>
Czasy calkowite do sprawka
</commit_message>
<xml_diff>
--- a/Sprawozdanie-GIS.docx
+++ b/Sprawozdanie-GIS.docx
@@ -6563,6 +6563,90 @@
         </w:rPr>
         <w:t xml:space="preserve">Całkowity czas test dla implementacji w C++: </w:t>
       </w:r>
+      <w:r>
+        <w:rPr>
+          <w:rFonts w:ascii="Helvetica Neue;Helvetica;Arial;sans-serif" w:hAnsi="Helvetica Neue;Helvetica;Arial;sans-serif"/>
+          <w:b/>
+          <w:i w:val="false"/>
+          <w:caps w:val="false"/>
+          <w:smallCaps w:val="false"/>
+          <w:color w:val="333333"/>
+          <w:spacing w:val="0"/>
+          <w:sz w:val="24"/>
+          <w:szCs w:val="24"/>
+        </w:rPr>
+        <w:t>15</w:t>
+      </w:r>
+      <w:r>
+        <w:rPr>
+          <w:rFonts w:ascii="Helvetica Neue;Helvetica;Arial;sans-serif" w:hAnsi="Helvetica Neue;Helvetica;Arial;sans-serif"/>
+          <w:b/>
+          <w:i w:val="false"/>
+          <w:caps w:val="false"/>
+          <w:smallCaps w:val="false"/>
+          <w:color w:val="333333"/>
+          <w:spacing w:val="0"/>
+          <w:sz w:val="24"/>
+          <w:szCs w:val="24"/>
+        </w:rPr>
+        <w:t>h</w:t>
+      </w:r>
+      <w:r>
+        <w:rPr>
+          <w:rFonts w:ascii="Helvetica Neue;Helvetica;Arial;sans-serif" w:hAnsi="Helvetica Neue;Helvetica;Arial;sans-serif"/>
+          <w:b/>
+          <w:i w:val="false"/>
+          <w:caps w:val="false"/>
+          <w:smallCaps w:val="false"/>
+          <w:color w:val="333333"/>
+          <w:spacing w:val="0"/>
+          <w:sz w:val="24"/>
+          <w:szCs w:val="24"/>
+        </w:rPr>
+        <w:t>57</w:t>
+      </w:r>
+      <w:r>
+        <w:rPr>
+          <w:rFonts w:ascii="Helvetica Neue;Helvetica;Arial;sans-serif" w:hAnsi="Helvetica Neue;Helvetica;Arial;sans-serif"/>
+          <w:b/>
+          <w:i w:val="false"/>
+          <w:caps w:val="false"/>
+          <w:smallCaps w:val="false"/>
+          <w:color w:val="333333"/>
+          <w:spacing w:val="0"/>
+          <w:sz w:val="24"/>
+          <w:szCs w:val="24"/>
+        </w:rPr>
+        <w:t>m</w:t>
+      </w:r>
+      <w:r>
+        <w:rPr>
+          <w:rFonts w:ascii="Helvetica Neue;Helvetica;Arial;sans-serif" w:hAnsi="Helvetica Neue;Helvetica;Arial;sans-serif"/>
+          <w:b/>
+          <w:i w:val="false"/>
+          <w:caps w:val="false"/>
+          <w:smallCaps w:val="false"/>
+          <w:color w:val="333333"/>
+          <w:spacing w:val="0"/>
+          <w:sz w:val="24"/>
+          <w:szCs w:val="24"/>
+        </w:rPr>
+        <w:t>32</w:t>
+      </w:r>
+      <w:r>
+        <w:rPr>
+          <w:rFonts w:ascii="Helvetica Neue;Helvetica;Arial;sans-serif" w:hAnsi="Helvetica Neue;Helvetica;Arial;sans-serif"/>
+          <w:b/>
+          <w:i w:val="false"/>
+          <w:caps w:val="false"/>
+          <w:smallCaps w:val="false"/>
+          <w:color w:val="333333"/>
+          <w:spacing w:val="0"/>
+          <w:sz w:val="24"/>
+          <w:szCs w:val="24"/>
+        </w:rPr>
+        <w:t>s</w:t>
+      </w:r>
     </w:p>
     <w:p>
       <w:pPr>
@@ -6596,6 +6680,81 @@
           <w:szCs w:val="24"/>
         </w:rPr>
         <w:t xml:space="preserve">Suma czasu testu obu implementacji: </w:t>
+      </w:r>
+    </w:p>
+    <w:p>
+      <w:pPr>
+        <w:pStyle w:val="ListParagraph"/>
+        <w:ind w:hanging="0"/>
+        <w:rPr>
+          <w:sz w:val="24"/>
+          <w:szCs w:val="24"/>
+        </w:rPr>
+      </w:pPr>
+      <w:r>
+        <w:rPr>
+          <w:color w:val="000000"/>
+        </w:rPr>
+      </w:r>
+    </w:p>
+    <w:p>
+      <w:pPr>
+        <w:pStyle w:val="ListParagraph"/>
+        <w:ind w:hanging="0"/>
+        <w:rPr>
+          <w:sz w:val="24"/>
+          <w:szCs w:val="24"/>
+        </w:rPr>
+      </w:pPr>
+      <w:r>
+        <w:rPr>
+          <w:color w:val="000000"/>
+        </w:rPr>
+      </w:r>
+    </w:p>
+    <w:p>
+      <w:pPr>
+        <w:pStyle w:val="ListParagraph"/>
+        <w:ind w:hanging="0"/>
+        <w:rPr>
+          <w:sz w:val="24"/>
+          <w:szCs w:val="24"/>
+        </w:rPr>
+      </w:pPr>
+      <w:r>
+        <w:rPr>
+          <w:color w:val="000000"/>
+        </w:rPr>
+      </w:r>
+    </w:p>
+    <w:p>
+      <w:pPr>
+        <w:pStyle w:val="ListParagraph"/>
+        <w:ind w:hanging="0"/>
+        <w:rPr>
+          <w:sz w:val="24"/>
+          <w:szCs w:val="24"/>
+        </w:rPr>
+      </w:pPr>
+      <w:r>
+        <w:rPr>
+          <w:color w:val="000000"/>
+        </w:rPr>
+      </w:r>
+    </w:p>
+    <w:p>
+      <w:pPr>
+        <w:pStyle w:val="ListParagraph"/>
+        <w:ind w:hanging="0"/>
+        <w:rPr>
+          <w:sz w:val="24"/>
+          <w:szCs w:val="24"/>
+        </w:rPr>
+      </w:pPr>
+      <w:r>
+        <w:rPr>
+          <w:color w:val="000000"/>
+        </w:rPr>
       </w:r>
     </w:p>
     <w:p>
@@ -7817,6 +7976,90 @@
         </w:rPr>
         <w:t xml:space="preserve">Całkowity czas test dla implementacji w C++: </w:t>
       </w:r>
+      <w:r>
+        <w:rPr>
+          <w:rFonts w:ascii="Helvetica Neue;Helvetica;Arial;sans-serif" w:hAnsi="Helvetica Neue;Helvetica;Arial;sans-serif"/>
+          <w:b/>
+          <w:i w:val="false"/>
+          <w:caps w:val="false"/>
+          <w:smallCaps w:val="false"/>
+          <w:color w:val="333333"/>
+          <w:spacing w:val="0"/>
+          <w:sz w:val="24"/>
+          <w:szCs w:val="24"/>
+        </w:rPr>
+        <w:t>01</w:t>
+      </w:r>
+      <w:r>
+        <w:rPr>
+          <w:rFonts w:ascii="Helvetica Neue;Helvetica;Arial;sans-serif" w:hAnsi="Helvetica Neue;Helvetica;Arial;sans-serif"/>
+          <w:b/>
+          <w:i w:val="false"/>
+          <w:caps w:val="false"/>
+          <w:smallCaps w:val="false"/>
+          <w:color w:val="333333"/>
+          <w:spacing w:val="0"/>
+          <w:sz w:val="24"/>
+          <w:szCs w:val="24"/>
+        </w:rPr>
+        <w:t>h</w:t>
+      </w:r>
+      <w:r>
+        <w:rPr>
+          <w:rFonts w:ascii="Helvetica Neue;Helvetica;Arial;sans-serif" w:hAnsi="Helvetica Neue;Helvetica;Arial;sans-serif"/>
+          <w:b/>
+          <w:i w:val="false"/>
+          <w:caps w:val="false"/>
+          <w:smallCaps w:val="false"/>
+          <w:color w:val="333333"/>
+          <w:spacing w:val="0"/>
+          <w:sz w:val="24"/>
+          <w:szCs w:val="24"/>
+        </w:rPr>
+        <w:t>34</w:t>
+      </w:r>
+      <w:r>
+        <w:rPr>
+          <w:rFonts w:ascii="Helvetica Neue;Helvetica;Arial;sans-serif" w:hAnsi="Helvetica Neue;Helvetica;Arial;sans-serif"/>
+          <w:b/>
+          <w:i w:val="false"/>
+          <w:caps w:val="false"/>
+          <w:smallCaps w:val="false"/>
+          <w:color w:val="333333"/>
+          <w:spacing w:val="0"/>
+          <w:sz w:val="24"/>
+          <w:szCs w:val="24"/>
+        </w:rPr>
+        <w:t>m</w:t>
+      </w:r>
+      <w:r>
+        <w:rPr>
+          <w:rFonts w:ascii="Helvetica Neue;Helvetica;Arial;sans-serif" w:hAnsi="Helvetica Neue;Helvetica;Arial;sans-serif"/>
+          <w:b/>
+          <w:i w:val="false"/>
+          <w:caps w:val="false"/>
+          <w:smallCaps w:val="false"/>
+          <w:color w:val="333333"/>
+          <w:spacing w:val="0"/>
+          <w:sz w:val="24"/>
+          <w:szCs w:val="24"/>
+        </w:rPr>
+        <w:t>17</w:t>
+      </w:r>
+      <w:r>
+        <w:rPr>
+          <w:rFonts w:ascii="Helvetica Neue;Helvetica;Arial;sans-serif" w:hAnsi="Helvetica Neue;Helvetica;Arial;sans-serif"/>
+          <w:b/>
+          <w:i w:val="false"/>
+          <w:caps w:val="false"/>
+          <w:smallCaps w:val="false"/>
+          <w:color w:val="333333"/>
+          <w:spacing w:val="0"/>
+          <w:sz w:val="24"/>
+          <w:szCs w:val="24"/>
+        </w:rPr>
+        <w:t>s</w:t>
+      </w:r>
     </w:p>
     <w:p>
       <w:pPr>
@@ -7834,6 +8077,90 @@
         </w:rPr>
         <w:t xml:space="preserve">Całkowity czas testu dla implementacji w C#: </w:t>
       </w:r>
+      <w:r>
+        <w:rPr>
+          <w:rFonts w:ascii="Helvetica Neue;Helvetica;Arial;sans-serif" w:hAnsi="Helvetica Neue;Helvetica;Arial;sans-serif"/>
+          <w:b/>
+          <w:i w:val="false"/>
+          <w:caps w:val="false"/>
+          <w:smallCaps w:val="false"/>
+          <w:color w:val="333333"/>
+          <w:spacing w:val="0"/>
+          <w:sz w:val="24"/>
+          <w:szCs w:val="24"/>
+        </w:rPr>
+        <w:t>04</w:t>
+      </w:r>
+      <w:r>
+        <w:rPr>
+          <w:rFonts w:ascii="Helvetica Neue;Helvetica;Arial;sans-serif" w:hAnsi="Helvetica Neue;Helvetica;Arial;sans-serif"/>
+          <w:b/>
+          <w:i w:val="false"/>
+          <w:caps w:val="false"/>
+          <w:smallCaps w:val="false"/>
+          <w:color w:val="333333"/>
+          <w:spacing w:val="0"/>
+          <w:sz w:val="24"/>
+          <w:szCs w:val="24"/>
+        </w:rPr>
+        <w:t>h</w:t>
+      </w:r>
+      <w:r>
+        <w:rPr>
+          <w:rFonts w:ascii="Helvetica Neue;Helvetica;Arial;sans-serif" w:hAnsi="Helvetica Neue;Helvetica;Arial;sans-serif"/>
+          <w:b/>
+          <w:i w:val="false"/>
+          <w:caps w:val="false"/>
+          <w:smallCaps w:val="false"/>
+          <w:color w:val="333333"/>
+          <w:spacing w:val="0"/>
+          <w:sz w:val="24"/>
+          <w:szCs w:val="24"/>
+        </w:rPr>
+        <w:t>46</w:t>
+      </w:r>
+      <w:r>
+        <w:rPr>
+          <w:rFonts w:ascii="Helvetica Neue;Helvetica;Arial;sans-serif" w:hAnsi="Helvetica Neue;Helvetica;Arial;sans-serif"/>
+          <w:b/>
+          <w:i w:val="false"/>
+          <w:caps w:val="false"/>
+          <w:smallCaps w:val="false"/>
+          <w:color w:val="333333"/>
+          <w:spacing w:val="0"/>
+          <w:sz w:val="24"/>
+          <w:szCs w:val="24"/>
+        </w:rPr>
+        <w:t>m</w:t>
+      </w:r>
+      <w:r>
+        <w:rPr>
+          <w:rFonts w:ascii="Helvetica Neue;Helvetica;Arial;sans-serif" w:hAnsi="Helvetica Neue;Helvetica;Arial;sans-serif"/>
+          <w:b/>
+          <w:i w:val="false"/>
+          <w:caps w:val="false"/>
+          <w:smallCaps w:val="false"/>
+          <w:color w:val="333333"/>
+          <w:spacing w:val="0"/>
+          <w:sz w:val="24"/>
+          <w:szCs w:val="24"/>
+        </w:rPr>
+        <w:t>06</w:t>
+      </w:r>
+      <w:r>
+        <w:rPr>
+          <w:rFonts w:ascii="Helvetica Neue;Helvetica;Arial;sans-serif" w:hAnsi="Helvetica Neue;Helvetica;Arial;sans-serif"/>
+          <w:b/>
+          <w:i w:val="false"/>
+          <w:caps w:val="false"/>
+          <w:smallCaps w:val="false"/>
+          <w:color w:val="333333"/>
+          <w:spacing w:val="0"/>
+          <w:sz w:val="24"/>
+          <w:szCs w:val="24"/>
+        </w:rPr>
+        <w:t>s</w:t>
+      </w:r>
     </w:p>
     <w:p>
       <w:pPr>
@@ -7849,7 +8176,91 @@
           <w:sz w:val="24"/>
           <w:szCs w:val="24"/>
         </w:rPr>
-        <w:t>Suma czasu testu obu implementacji:</w:t>
+        <w:t xml:space="preserve">Suma czasu testu obu implementacji: </w:t>
+      </w:r>
+      <w:r>
+        <w:rPr>
+          <w:rFonts w:ascii="Helvetica Neue;Helvetica;Arial;sans-serif" w:hAnsi="Helvetica Neue;Helvetica;Arial;sans-serif"/>
+          <w:b/>
+          <w:i w:val="false"/>
+          <w:caps w:val="false"/>
+          <w:smallCaps w:val="false"/>
+          <w:color w:val="333333"/>
+          <w:spacing w:val="0"/>
+          <w:sz w:val="24"/>
+          <w:szCs w:val="24"/>
+        </w:rPr>
+        <w:t>06</w:t>
+      </w:r>
+      <w:r>
+        <w:rPr>
+          <w:rFonts w:ascii="Helvetica Neue;Helvetica;Arial;sans-serif" w:hAnsi="Helvetica Neue;Helvetica;Arial;sans-serif"/>
+          <w:b/>
+          <w:i w:val="false"/>
+          <w:caps w:val="false"/>
+          <w:smallCaps w:val="false"/>
+          <w:color w:val="333333"/>
+          <w:spacing w:val="0"/>
+          <w:sz w:val="24"/>
+          <w:szCs w:val="24"/>
+        </w:rPr>
+        <w:t>h</w:t>
+      </w:r>
+      <w:r>
+        <w:rPr>
+          <w:rFonts w:ascii="Helvetica Neue;Helvetica;Arial;sans-serif" w:hAnsi="Helvetica Neue;Helvetica;Arial;sans-serif"/>
+          <w:b/>
+          <w:i w:val="false"/>
+          <w:caps w:val="false"/>
+          <w:smallCaps w:val="false"/>
+          <w:color w:val="333333"/>
+          <w:spacing w:val="0"/>
+          <w:sz w:val="24"/>
+          <w:szCs w:val="24"/>
+        </w:rPr>
+        <w:t>20</w:t>
+      </w:r>
+      <w:r>
+        <w:rPr>
+          <w:rFonts w:ascii="Helvetica Neue;Helvetica;Arial;sans-serif" w:hAnsi="Helvetica Neue;Helvetica;Arial;sans-serif"/>
+          <w:b/>
+          <w:i w:val="false"/>
+          <w:caps w:val="false"/>
+          <w:smallCaps w:val="false"/>
+          <w:color w:val="333333"/>
+          <w:spacing w:val="0"/>
+          <w:sz w:val="24"/>
+          <w:szCs w:val="24"/>
+        </w:rPr>
+        <w:t>m</w:t>
+      </w:r>
+      <w:r>
+        <w:rPr>
+          <w:rFonts w:ascii="Helvetica Neue;Helvetica;Arial;sans-serif" w:hAnsi="Helvetica Neue;Helvetica;Arial;sans-serif"/>
+          <w:b/>
+          <w:i w:val="false"/>
+          <w:caps w:val="false"/>
+          <w:smallCaps w:val="false"/>
+          <w:color w:val="333333"/>
+          <w:spacing w:val="0"/>
+          <w:sz w:val="24"/>
+          <w:szCs w:val="24"/>
+        </w:rPr>
+        <w:t>23</w:t>
+      </w:r>
+      <w:r>
+        <w:rPr>
+          <w:rFonts w:ascii="Helvetica Neue;Helvetica;Arial;sans-serif" w:hAnsi="Helvetica Neue;Helvetica;Arial;sans-serif"/>
+          <w:b/>
+          <w:i w:val="false"/>
+          <w:caps w:val="false"/>
+          <w:smallCaps w:val="false"/>
+          <w:color w:val="333333"/>
+          <w:spacing w:val="0"/>
+          <w:sz w:val="24"/>
+          <w:szCs w:val="24"/>
+        </w:rPr>
+        <w:t>s</w:t>
       </w:r>
     </w:p>
     <w:p>
@@ -7930,7 +8341,7 @@
           <w:docPartGallery w:val="Bibliographies"/>
           <w:docPartUnique w:val="true"/>
         </w:docPartObj>
-        <w:id w:val="646494027"/>
+        <w:id w:val="1320335159"/>
       </w:sdtPr>
       <w:sdtContent>
         <w:p>

</xml_diff>

<commit_message>
Bonusowy test do sprawka, troche wnioskow
</commit_message>
<xml_diff>
--- a/Sprawozdanie-GIS.docx
+++ b/Sprawozdanie-GIS.docx
@@ -1083,7 +1083,7 @@
                 <wp:positionV relativeFrom="paragraph">
                   <wp:posOffset>2684145</wp:posOffset>
                 </wp:positionV>
-                <wp:extent cx="4862195" cy="253365"/>
+                <wp:extent cx="4862830" cy="253365"/>
                 <wp:effectExtent l="0" t="0" r="0" b="0"/>
                 <wp:wrapTopAndBottom/>
                 <wp:docPr id="1" name="Text Box 1"/>
@@ -1094,7 +1094,7 @@
                       <wps:spPr>
                         <a:xfrm>
                           <a:off x="0" y="0"/>
-                          <a:ext cx="4861440" cy="252720"/>
+                          <a:ext cx="4862160" cy="252720"/>
                         </a:xfrm>
                         <a:prstGeom prst="rect">
                           <a:avLst/>
@@ -1118,9 +1118,7 @@
                             <w:pPr>
                               <w:pStyle w:val="Caption"/>
                               <w:spacing w:before="120" w:after="120"/>
-                              <w:rPr>
-                                <w:color w:val="auto"/>
-                              </w:rPr>
+                              <w:rPr/>
                             </w:pPr>
                             <w:bookmarkStart w:id="1" w:name="_Toc26740187"/>
                             <w:r>
@@ -1130,9 +1128,7 @@
                               <w:t xml:space="preserve">Rysunek </w:t>
                             </w:r>
                             <w:r>
-                              <w:rPr>
-                                <w:color w:val="auto"/>
-                              </w:rPr>
+                              <w:rPr/>
                               <w:fldChar w:fldCharType="begin"/>
                             </w:r>
                             <w:r>
@@ -1173,7 +1169,7 @@
           </mc:Choice>
           <mc:Fallback>
             <w:pict>
-              <v:rect id="shape_0" ID="Text Box 1" fillcolor="white" stroked="f" style="position:absolute;margin-left:35.4pt;margin-top:211.35pt;width:382.75pt;height:19.85pt" wp14:anchorId="1184AD1D">
+              <v:rect id="shape_0" ID="Text Box 1" fillcolor="white" stroked="f" style="position:absolute;margin-left:35.4pt;margin-top:211.35pt;width:382.8pt;height:19.85pt" wp14:anchorId="1184AD1D">
                 <w10:wrap type="square"/>
                 <v:fill o:detectmouseclick="t" type="solid" color2="black"/>
                 <v:stroke color="#3465a4" joinstyle="round" endcap="flat"/>
@@ -1183,9 +1179,7 @@
                       <w:pPr>
                         <w:pStyle w:val="Caption"/>
                         <w:spacing w:before="120" w:after="120"/>
-                        <w:rPr>
-                          <w:color w:val="auto"/>
-                        </w:rPr>
+                        <w:rPr/>
                       </w:pPr>
                       <w:bookmarkStart w:id="2" w:name="_Toc26740187"/>
                       <w:r>
@@ -1195,9 +1189,7 @@
                         <w:t xml:space="preserve">Rysunek </w:t>
                       </w:r>
                       <w:r>
-                        <w:rPr>
-                          <w:color w:val="auto"/>
-                        </w:rPr>
+                        <w:rPr/>
                         <w:fldChar w:fldCharType="begin"/>
                       </w:r>
                       <w:r>
@@ -1658,7 +1650,7 @@
           </w:r>
           <w:r>
             <w:rPr/>
-            <w:instrText>CITATION For19 \l 1045 </w:instrText>
+            <w:instrText>CITATION For19 \l 1045</w:instrText>
           </w:r>
           <w:r>
             <w:rPr/>
@@ -1775,7 +1767,7 @@
           </w:r>
           <w:r>
             <w:rPr/>
-            <w:instrText>CITATION mgr19 \l 1045 </w:instrText>
+            <w:instrText>CITATION mgr19 \l 1045</w:instrText>
           </w:r>
           <w:r>
             <w:rPr/>
@@ -1830,7 +1822,7 @@
                 <wp:positionV relativeFrom="paragraph">
                   <wp:posOffset>2213610</wp:posOffset>
                 </wp:positionV>
-                <wp:extent cx="5532755" cy="253365"/>
+                <wp:extent cx="5533390" cy="253365"/>
                 <wp:effectExtent l="0" t="0" r="0" b="0"/>
                 <wp:wrapSquare wrapText="bothSides"/>
                 <wp:docPr id="4" name="Text Box 8"/>
@@ -1841,7 +1833,7 @@
                       <wps:spPr>
                         <a:xfrm>
                           <a:off x="0" y="0"/>
-                          <a:ext cx="5532120" cy="252720"/>
+                          <a:ext cx="5532840" cy="252720"/>
                         </a:xfrm>
                         <a:prstGeom prst="rect">
                           <a:avLst/>
@@ -1865,9 +1857,7 @@
                             <w:pPr>
                               <w:pStyle w:val="Caption"/>
                               <w:spacing w:before="120" w:after="120"/>
-                              <w:rPr>
-                                <w:color w:val="auto"/>
-                              </w:rPr>
+                              <w:rPr/>
                             </w:pPr>
                             <w:bookmarkStart w:id="3" w:name="_Toc26740188"/>
                             <w:r>
@@ -1877,9 +1867,7 @@
                               <w:t xml:space="preserve">Rysunek </w:t>
                             </w:r>
                             <w:r>
-                              <w:rPr>
-                                <w:color w:val="auto"/>
-                              </w:rPr>
+                              <w:rPr/>
                               <w:fldChar w:fldCharType="begin"/>
                             </w:r>
                             <w:r>
@@ -1920,7 +1908,7 @@
           </mc:Choice>
           <mc:Fallback>
             <w:pict>
-              <v:rect id="shape_0" ID="Text Box 8" fillcolor="white" stroked="f" style="position:absolute;margin-left:9pt;margin-top:174.3pt;width:435.55pt;height:19.85pt" wp14:anchorId="354862D6">
+              <v:rect id="shape_0" ID="Text Box 8" fillcolor="white" stroked="f" style="position:absolute;margin-left:9pt;margin-top:174.3pt;width:435.6pt;height:19.85pt" wp14:anchorId="354862D6">
                 <w10:wrap type="square"/>
                 <v:fill o:detectmouseclick="t" type="solid" color2="black"/>
                 <v:stroke color="#3465a4" joinstyle="round" endcap="flat"/>
@@ -1930,9 +1918,7 @@
                       <w:pPr>
                         <w:pStyle w:val="Caption"/>
                         <w:spacing w:before="120" w:after="120"/>
-                        <w:rPr>
-                          <w:color w:val="auto"/>
-                        </w:rPr>
+                        <w:rPr/>
                       </w:pPr>
                       <w:bookmarkStart w:id="4" w:name="_Toc26740188"/>
                       <w:r>
@@ -1942,9 +1928,7 @@
                         <w:t xml:space="preserve">Rysunek </w:t>
                       </w:r>
                       <w:r>
-                        <w:rPr>
-                          <w:color w:val="auto"/>
-                        </w:rPr>
+                        <w:rPr/>
                         <w:fldChar w:fldCharType="begin"/>
                       </w:r>
                       <w:r>
@@ -2087,7 +2071,7 @@
           </w:r>
           <w:r>
             <w:rPr/>
-            <w:instrText>CITATION mgr19 \l 1045 </w:instrText>
+            <w:instrText>CITATION mgr19 \l 1045</w:instrText>
           </w:r>
           <w:r>
             <w:rPr/>
@@ -2169,7 +2153,7 @@
                 <wp:positionV relativeFrom="paragraph">
                   <wp:posOffset>4793615</wp:posOffset>
                 </wp:positionV>
-                <wp:extent cx="5304155" cy="445135"/>
+                <wp:extent cx="5304790" cy="445135"/>
                 <wp:effectExtent l="0" t="0" r="0" b="0"/>
                 <wp:wrapSquare wrapText="bothSides"/>
                 <wp:docPr id="7" name="Text Box 11"/>
@@ -2180,7 +2164,7 @@
                       <wps:spPr>
                         <a:xfrm>
                           <a:off x="0" y="0"/>
-                          <a:ext cx="5303520" cy="444600"/>
+                          <a:ext cx="5304240" cy="444600"/>
                         </a:xfrm>
                         <a:prstGeom prst="rect">
                           <a:avLst/>
@@ -2204,9 +2188,7 @@
                             <w:pPr>
                               <w:pStyle w:val="Caption"/>
                               <w:spacing w:before="120" w:after="120"/>
-                              <w:rPr>
-                                <w:color w:val="auto"/>
-                              </w:rPr>
+                              <w:rPr/>
                             </w:pPr>
                             <w:bookmarkStart w:id="5" w:name="_Toc26740189"/>
                             <w:r>
@@ -2216,9 +2198,7 @@
                               <w:t xml:space="preserve">Rysunek </w:t>
                             </w:r>
                             <w:r>
-                              <w:rPr>
-                                <w:color w:val="auto"/>
-                              </w:rPr>
+                              <w:rPr/>
                               <w:fldChar w:fldCharType="begin"/>
                             </w:r>
                             <w:r>
@@ -2259,7 +2239,7 @@
           </mc:Choice>
           <mc:Fallback>
             <w:pict>
-              <v:rect id="shape_0" ID="Text Box 11" fillcolor="white" stroked="f" style="position:absolute;margin-left:18pt;margin-top:377.45pt;width:417.55pt;height:34.95pt" wp14:anchorId="07DB32AE">
+              <v:rect id="shape_0" ID="Text Box 11" fillcolor="white" stroked="f" style="position:absolute;margin-left:18pt;margin-top:377.45pt;width:417.6pt;height:34.95pt" wp14:anchorId="07DB32AE">
                 <w10:wrap type="square"/>
                 <v:fill o:detectmouseclick="t" type="solid" color2="black"/>
                 <v:stroke color="#3465a4" joinstyle="round" endcap="flat"/>
@@ -2269,9 +2249,7 @@
                       <w:pPr>
                         <w:pStyle w:val="Caption"/>
                         <w:spacing w:before="120" w:after="120"/>
-                        <w:rPr>
-                          <w:color w:val="auto"/>
-                        </w:rPr>
+                        <w:rPr/>
                       </w:pPr>
                       <w:bookmarkStart w:id="6" w:name="_Toc26740189"/>
                       <w:r>
@@ -2281,9 +2259,7 @@
                         <w:t xml:space="preserve">Rysunek </w:t>
                       </w:r>
                       <w:r>
-                        <w:rPr>
-                          <w:color w:val="auto"/>
-                        </w:rPr>
+                        <w:rPr/>
                         <w:fldChar w:fldCharType="begin"/>
                       </w:r>
                       <w:r>
@@ -2391,7 +2367,7 @@
           </w:r>
           <w:r>
             <w:rPr/>
-            <w:instrText>CITATION mgr19 \l 1045 </w:instrText>
+            <w:instrText>CITATION mgr19 \l 1045</w:instrText>
           </w:r>
           <w:r>
             <w:rPr/>
@@ -2447,7 +2423,7 @@
                 <wp:positionV relativeFrom="paragraph">
                   <wp:posOffset>4829810</wp:posOffset>
                 </wp:positionV>
-                <wp:extent cx="5344160" cy="445135"/>
+                <wp:extent cx="5344795" cy="445135"/>
                 <wp:effectExtent l="0" t="0" r="0" b="0"/>
                 <wp:wrapSquare wrapText="bothSides"/>
                 <wp:docPr id="10" name="Text Box 12"/>
@@ -2458,7 +2434,7 @@
                       <wps:spPr>
                         <a:xfrm>
                           <a:off x="0" y="0"/>
-                          <a:ext cx="5343480" cy="444600"/>
+                          <a:ext cx="5344200" cy="444600"/>
                         </a:xfrm>
                         <a:prstGeom prst="rect">
                           <a:avLst/>
@@ -2482,9 +2458,7 @@
                             <w:pPr>
                               <w:pStyle w:val="Caption"/>
                               <w:spacing w:before="120" w:after="120"/>
-                              <w:rPr>
-                                <w:color w:val="auto"/>
-                              </w:rPr>
+                              <w:rPr/>
                             </w:pPr>
                             <w:bookmarkStart w:id="7" w:name="_Toc26740190"/>
                             <w:r>
@@ -2494,9 +2468,7 @@
                               <w:t xml:space="preserve">Rysunek </w:t>
                             </w:r>
                             <w:r>
-                              <w:rPr>
-                                <w:color w:val="auto"/>
-                              </w:rPr>
+                              <w:rPr/>
                               <w:fldChar w:fldCharType="begin"/>
                             </w:r>
                             <w:r>
@@ -2537,7 +2509,7 @@
           </mc:Choice>
           <mc:Fallback>
             <w:pict>
-              <v:rect id="shape_0" ID="Text Box 12" fillcolor="white" stroked="f" style="position:absolute;margin-left:16.45pt;margin-top:380.3pt;width:420.7pt;height:34.95pt" wp14:anchorId="287D9D8A">
+              <v:rect id="shape_0" ID="Text Box 12" fillcolor="white" stroked="f" style="position:absolute;margin-left:16.45pt;margin-top:380.3pt;width:420.75pt;height:34.95pt" wp14:anchorId="287D9D8A">
                 <w10:wrap type="square"/>
                 <v:fill o:detectmouseclick="t" type="solid" color2="black"/>
                 <v:stroke color="#3465a4" joinstyle="round" endcap="flat"/>
@@ -2547,9 +2519,7 @@
                       <w:pPr>
                         <w:pStyle w:val="Caption"/>
                         <w:spacing w:before="120" w:after="120"/>
-                        <w:rPr>
-                          <w:color w:val="auto"/>
-                        </w:rPr>
+                        <w:rPr/>
                       </w:pPr>
                       <w:bookmarkStart w:id="8" w:name="_Toc26740190"/>
                       <w:r>
@@ -2559,9 +2529,7 @@
                         <w:t xml:space="preserve">Rysunek </w:t>
                       </w:r>
                       <w:r>
-                        <w:rPr>
-                          <w:color w:val="auto"/>
-                        </w:rPr>
+                        <w:rPr/>
                         <w:fldChar w:fldCharType="begin"/>
                       </w:r>
                       <w:r>
@@ -2747,7 +2715,7 @@
                 <wp:positionV relativeFrom="paragraph">
                   <wp:posOffset>635</wp:posOffset>
                 </wp:positionV>
-                <wp:extent cx="2703195" cy="1966595"/>
+                <wp:extent cx="2703830" cy="1966595"/>
                 <wp:effectExtent l="0" t="0" r="0" b="0"/>
                 <wp:wrapSquare wrapText="bothSides"/>
                 <wp:docPr id="13" name="Ramka2"/>
@@ -2758,7 +2726,7 @@
                       <wps:spPr>
                         <a:xfrm>
                           <a:off x="0" y="0"/>
-                          <a:ext cx="2702520" cy="1965960"/>
+                          <a:ext cx="2703240" cy="1965960"/>
                         </a:xfrm>
                         <a:prstGeom prst="rect">
                           <a:avLst/>
@@ -3283,14 +3251,10 @@
                             <w:pPr>
                               <w:pStyle w:val="Zawartoramki"/>
                               <w:spacing w:before="0" w:after="160"/>
-                              <w:rPr>
-                                <w:color w:val="000000"/>
-                              </w:rPr>
+                              <w:rPr/>
                             </w:pPr>
                             <w:r>
-                              <w:rPr>
-                                <w:color w:val="000000"/>
-                              </w:rPr>
+                              <w:rPr/>
                             </w:r>
                           </w:p>
                         </w:txbxContent>
@@ -3306,7 +3270,7 @@
           </mc:Choice>
           <mc:Fallback>
             <w:pict>
-              <v:rect id="shape_0" ID="Ramka2" stroked="f" style="position:absolute;margin-left:233.7pt;margin-top:0.05pt;width:212.75pt;height:154.75pt;mso-position-horizontal:right" wp14:anchorId="1BB6F3D1">
+              <v:rect id="shape_0" ID="Ramka2" stroked="f" style="position:absolute;margin-left:233.65pt;margin-top:0.05pt;width:212.8pt;height:154.75pt;mso-position-horizontal:right" wp14:anchorId="1BB6F3D1">
                 <w10:wrap type="none"/>
                 <v:fill o:detectmouseclick="t" on="false"/>
                 <v:stroke color="#3465a4" joinstyle="round" endcap="flat"/>
@@ -3819,14 +3783,10 @@
                       <w:pPr>
                         <w:pStyle w:val="Zawartoramki"/>
                         <w:spacing w:before="0" w:after="160"/>
-                        <w:rPr>
-                          <w:color w:val="000000"/>
-                        </w:rPr>
+                        <w:rPr/>
                       </w:pPr>
                       <w:r>
-                        <w:rPr>
-                          <w:color w:val="000000"/>
-                        </w:rPr>
+                        <w:rPr/>
                       </w:r>
                     </w:p>
                   </w:txbxContent>
@@ -3846,7 +3806,7 @@
                 <wp:positionV relativeFrom="paragraph">
                   <wp:posOffset>1931035</wp:posOffset>
                 </wp:positionV>
-                <wp:extent cx="5760720" cy="445135"/>
+                <wp:extent cx="5761355" cy="445135"/>
                 <wp:effectExtent l="0" t="0" r="0" b="8890"/>
                 <wp:wrapSquare wrapText="bothSides"/>
                 <wp:docPr id="15" name="Text Box 13"/>
@@ -3857,7 +3817,7 @@
                       <wps:spPr>
                         <a:xfrm>
                           <a:off x="0" y="0"/>
-                          <a:ext cx="5760000" cy="444600"/>
+                          <a:ext cx="5760720" cy="444600"/>
                         </a:xfrm>
                         <a:prstGeom prst="rect">
                           <a:avLst/>
@@ -3881,9 +3841,7 @@
                             <w:pPr>
                               <w:pStyle w:val="Caption"/>
                               <w:spacing w:before="120" w:after="120"/>
-                              <w:rPr>
-                                <w:color w:val="auto"/>
-                              </w:rPr>
+                              <w:rPr/>
                             </w:pPr>
                             <w:bookmarkStart w:id="23" w:name="_Toc26740191"/>
                             <w:r>
@@ -3893,9 +3851,7 @@
                               <w:t xml:space="preserve">Rysunek </w:t>
                             </w:r>
                             <w:r>
-                              <w:rPr>
-                                <w:color w:val="auto"/>
-                              </w:rPr>
+                              <w:rPr/>
                               <w:fldChar w:fldCharType="begin"/>
                             </w:r>
                             <w:r>
@@ -3936,7 +3892,7 @@
           </mc:Choice>
           <mc:Fallback>
             <w:pict>
-              <v:rect id="shape_0" ID="Text Box 13" fillcolor="white" stroked="f" style="position:absolute;margin-left:-9pt;margin-top:152.05pt;width:453.5pt;height:34.95pt;mso-position-horizontal:right;mso-position-horizontal-relative:margin" wp14:anchorId="06FD9B23">
+              <v:rect id="shape_0" ID="Text Box 13" fillcolor="white" stroked="f" style="position:absolute;margin-left:-9.05pt;margin-top:152.05pt;width:453.55pt;height:34.95pt;mso-position-horizontal:right;mso-position-horizontal-relative:margin" wp14:anchorId="06FD9B23">
                 <w10:wrap type="square"/>
                 <v:fill o:detectmouseclick="t" type="solid" color2="black"/>
                 <v:stroke color="#3465a4" joinstyle="round" endcap="flat"/>
@@ -3946,9 +3902,7 @@
                       <w:pPr>
                         <w:pStyle w:val="Caption"/>
                         <w:spacing w:before="120" w:after="120"/>
-                        <w:rPr>
-                          <w:color w:val="auto"/>
-                        </w:rPr>
+                        <w:rPr/>
                       </w:pPr>
                       <w:bookmarkStart w:id="24" w:name="_Toc26740191"/>
                       <w:r>
@@ -3958,9 +3912,7 @@
                         <w:t xml:space="preserve">Rysunek </w:t>
                       </w:r>
                       <w:r>
-                        <w:rPr>
-                          <w:color w:val="auto"/>
-                        </w:rPr>
+                        <w:rPr/>
                         <w:fldChar w:fldCharType="begin"/>
                       </w:r>
                       <w:r>
@@ -4387,7 +4339,7 @@
           <mc:Choice Requires="wps">
             <w:drawing>
               <wp:inline distT="0" distB="0" distL="0" distR="0" wp14:anchorId="1DA3B0D2">
-                <wp:extent cx="2306320" cy="3667125"/>
+                <wp:extent cx="2306955" cy="3667125"/>
                 <wp:effectExtent l="0" t="0" r="0" b="0"/>
                 <wp:docPr id="18" name=""/>
                 <a:graphic xmlns:a="http://schemas.openxmlformats.org/drawingml/2006/main">
@@ -4397,7 +4349,7 @@
                       <wps:spPr>
                         <a:xfrm>
                           <a:off x="0" y="0"/>
-                          <a:ext cx="2305800" cy="3666600"/>
+                          <a:ext cx="2306160" cy="3666600"/>
                         </a:xfrm>
                         <a:prstGeom prst="rect">
                           <a:avLst/>
@@ -4406,7 +4358,7 @@
                           <a:srgbClr val="ffffff"/>
                         </a:solidFill>
                         <a:ln w="9360">
-                          <a:miter/>
+                          <a:noFill/>
                         </a:ln>
                       </wps:spPr>
                       <wps:style>
@@ -4602,9 +4554,7 @@
                               <w:pStyle w:val="Zawartoramki"/>
                               <w:spacing w:before="0" w:after="160"/>
                               <w:jc w:val="both"/>
-                              <w:rPr>
-                                <w:color w:val="000000"/>
-                              </w:rPr>
+                              <w:rPr/>
                             </w:pPr>
                             <w:r>
                               <w:rPr>
@@ -4626,10 +4576,10 @@
           </mc:Choice>
           <mc:Fallback>
             <w:pict>
-              <v:rect id="shape_0" fillcolor="white" stroked="t" style="position:absolute;margin-left:0pt;margin-top:-288.75pt;width:181.5pt;height:288.65pt;mso-position-vertical:top" wp14:anchorId="1DA3B0D2">
+              <v:rect id="shape_0" fillcolor="white" stroked="f" style="position:absolute;margin-left:0pt;margin-top:-15.6pt;width:181.55pt;height:288.65pt;mso-position-vertical:top" wp14:anchorId="1DA3B0D2">
                 <w10:wrap type="square"/>
                 <v:fill o:detectmouseclick="t" type="solid" color2="black"/>
-                <v:stroke color="black" weight="9360" joinstyle="miter" endcap="flat"/>
+                <v:stroke color="#3465a4" weight="9360" joinstyle="miter" endcap="flat"/>
                 <v:textbox>
                   <w:txbxContent>
                     <w:p>
@@ -4817,9 +4767,7 @@
                         <w:pStyle w:val="Zawartoramki"/>
                         <w:spacing w:before="0" w:after="160"/>
                         <w:jc w:val="both"/>
-                        <w:rPr>
-                          <w:color w:val="000000"/>
-                        </w:rPr>
+                        <w:rPr/>
                       </w:pPr>
                       <w:r>
                         <w:rPr>
@@ -5354,7 +5302,7 @@
           </w:r>
           <w:r>
             <w:rPr/>
-            <w:instrText> CITATION cpl19 \l 1045 </w:instrText>
+            <w:instrText>CITATION cpl19 \l 1045</w:instrText>
           </w:r>
           <w:r>
             <w:rPr/>
@@ -5477,10 +5425,7 @@
           <w:ilvl w:val="0"/>
           <w:numId w:val="1"/>
         </w:numPr>
-        <w:rPr>
-          <w:sz w:val="24"/>
-          <w:szCs w:val="24"/>
-        </w:rPr>
+        <w:rPr/>
       </w:pPr>
       <w:r>
         <w:rPr>
@@ -5488,6 +5433,84 @@
           <w:szCs w:val="24"/>
         </w:rPr>
         <w:t>Dokumentacja kodu</w:t>
+      </w:r>
+    </w:p>
+    <w:p>
+      <w:pPr>
+        <w:pStyle w:val="ListParagraph"/>
+        <w:rPr>
+          <w:sz w:val="24"/>
+          <w:szCs w:val="24"/>
+        </w:rPr>
+      </w:pPr>
+      <w:r>
+        <w:rPr/>
+      </w:r>
+    </w:p>
+    <w:p>
+      <w:pPr>
+        <w:pStyle w:val="ListParagraph"/>
+        <w:rPr>
+          <w:color w:val="CE181E"/>
+        </w:rPr>
+      </w:pPr>
+      <w:r>
+        <w:rPr>
+          <w:color w:val="CE181E"/>
+          <w:sz w:val="24"/>
+          <w:szCs w:val="24"/>
+        </w:rPr>
+        <w:t>Opis implementacji w C#…</w:t>
+      </w:r>
+    </w:p>
+    <w:p>
+      <w:pPr>
+        <w:pStyle w:val="ListParagraph"/>
+        <w:rPr>
+          <w:sz w:val="24"/>
+          <w:szCs w:val="24"/>
+        </w:rPr>
+      </w:pPr>
+      <w:r>
+        <w:rPr/>
+      </w:r>
+    </w:p>
+    <w:p>
+      <w:pPr>
+        <w:pStyle w:val="ListParagraph"/>
+        <w:rPr/>
+      </w:pPr>
+      <w:r>
+        <w:rPr>
+          <w:sz w:val="24"/>
+          <w:szCs w:val="24"/>
+        </w:rPr>
+        <w:t>Implementacja w C++ co do zasady działania jest w zasadzie identyczna. Różnice w implementacjach mają związek jedynie z innymi mechanizmami i zasadami obowiązującymi w C++ i C#.</w:t>
+      </w:r>
+    </w:p>
+    <w:p>
+      <w:pPr>
+        <w:pStyle w:val="ListParagraph"/>
+        <w:rPr/>
+      </w:pPr>
+      <w:r>
+        <w:rPr>
+          <w:sz w:val="24"/>
+          <w:szCs w:val="24"/>
+        </w:rPr>
+        <w:t>Do zarządzania pamięcią zostały użyte sprytne wskaźniki (std::unique_ptr) oraz struktury danych z biblioteki standardowej (std::map, std::pair, std::vector, std::queue).</w:t>
+      </w:r>
+    </w:p>
+    <w:p>
+      <w:pPr>
+        <w:pStyle w:val="ListParagraph"/>
+        <w:rPr>
+          <w:sz w:val="24"/>
+          <w:szCs w:val="24"/>
+        </w:rPr>
+      </w:pPr>
+      <w:r>
+        <w:rPr/>
       </w:r>
     </w:p>
     <w:p>
@@ -5521,7 +5544,10 @@
         </w:rPr>
       </w:pPr>
       <w:r>
-        <w:rPr/>
+        <w:rPr>
+          <w:sz w:val="24"/>
+          <w:szCs w:val="24"/>
+        </w:rPr>
       </w:r>
     </w:p>
     <w:p>
@@ -5531,7 +5557,7 @@
           <w:ilvl w:val="0"/>
           <w:numId w:val="0"/>
         </w:numPr>
-        <w:ind w:left="1440" w:hanging="0"/>
+        <w:ind w:hanging="0"/>
         <w:rPr/>
       </w:pPr>
       <w:r>
@@ -5539,7 +5565,28 @@
           <w:sz w:val="24"/>
           <w:szCs w:val="24"/>
         </w:rPr>
-        <w:t>Pierwszym testem jest porównanie szybkości implementacji w grafach o zmiennej liczbie wierzchołków. Do wygenerowania testowych grafów użyliśmy autorskiego generatora. W czasie generowania wszystkie parametry oprócz ilości wierzchołków były stałe. Wygenerowaliśmy kolejno grafy o:</w:t>
+        <w:tab/>
+        <w:tab/>
+        <w:t xml:space="preserve">Pierwszym testem jest porównanie szybkości implementacji w </w:t>
+        <w:tab/>
+        <w:tab/>
+        <w:tab/>
+        <w:tab/>
+        <w:t xml:space="preserve">grafach o zmiennej liczbie wierzchołków. Do wygenerowania </w:t>
+        <w:tab/>
+        <w:tab/>
+        <w:tab/>
+        <w:tab/>
+        <w:t xml:space="preserve">testowych grafów użyliśmy autorskiego generatora. W czasie </w:t>
+        <w:tab/>
+        <w:tab/>
+        <w:tab/>
+        <w:tab/>
+        <w:t xml:space="preserve">generowania wszystkie parametry oprócz ilości wierzchołków były </w:t>
+        <w:tab/>
+        <w:tab/>
+        <w:tab/>
+        <w:t>stałe. Wygenerowaliśmy kolejno grafy o:</w:t>
       </w:r>
     </w:p>
     <w:p>
@@ -5688,31 +5735,51 @@
       </w:r>
       <w:r>
         <w:rPr>
+          <w:sz w:val="24"/>
+          <w:szCs w:val="24"/>
+        </w:rPr>
+        <w:t>(65 grafów)</w:t>
+      </w:r>
+    </w:p>
+    <w:p>
+      <w:pPr>
+        <w:pStyle w:val="ListParagraph"/>
+        <w:ind w:left="720" w:hanging="0"/>
+        <w:rPr>
           <w:color w:val="CE181E"/>
           <w:sz w:val="24"/>
           <w:szCs w:val="24"/>
         </w:rPr>
-        <w:t>(…)</w:t>
+      </w:pPr>
+      <w:r>
+        <w:rPr>
+          <w:color w:val="CE181E"/>
+          <w:sz w:val="24"/>
+          <w:szCs w:val="24"/>
+        </w:rPr>
       </w:r>
     </w:p>
     <w:p>
       <w:pPr>
         <w:pStyle w:val="ListParagraph"/>
-        <w:ind w:hanging="0"/>
-        <w:rPr>
-          <w:color w:val="CE181E"/>
-          <w:sz w:val="24"/>
-          <w:szCs w:val="24"/>
-        </w:rPr>
-      </w:pPr>
-      <w:r>
-        <w:rPr/>
+        <w:ind w:left="720" w:hanging="0"/>
+        <w:rPr>
+          <w:color w:val="000000"/>
+        </w:rPr>
+      </w:pPr>
+      <w:r>
+        <w:rPr>
+          <w:color w:val="000000"/>
+          <w:sz w:val="24"/>
+          <w:szCs w:val="24"/>
+        </w:rPr>
+        <w:t>Te same grafy zostały podane na wejście obu algorytmów.</w:t>
       </w:r>
     </w:p>
     <w:p>
       <w:pPr>
         <w:pStyle w:val="ListParagraph"/>
-        <w:ind w:hanging="0"/>
+        <w:ind w:left="720" w:hanging="0"/>
         <w:rPr>
           <w:color w:val="000000"/>
         </w:rPr>
@@ -5723,121 +5790,93 @@
           <w:sz w:val="24"/>
           <w:szCs w:val="24"/>
         </w:rPr>
-        <w:t>Te same grafy zostały podane na wejście obu algorytmów.</w:t>
+        <w:t>Dokładne wyniki testów zostały przedstawione w tabeli oraz na wykresie.</w:t>
       </w:r>
     </w:p>
     <w:p>
       <w:pPr>
         <w:pStyle w:val="ListParagraph"/>
-        <w:ind w:hanging="0"/>
-        <w:rPr>
-          <w:color w:val="000000"/>
-        </w:rPr>
-      </w:pPr>
-      <w:r>
-        <w:rPr>
-          <w:color w:val="000000"/>
-          <w:sz w:val="24"/>
-          <w:szCs w:val="24"/>
-        </w:rPr>
-        <w:t xml:space="preserve">Dokładne wyniki </w:t>
-      </w:r>
-      <w:r>
-        <w:rPr>
-          <w:color w:val="000000"/>
-          <w:sz w:val="24"/>
-          <w:szCs w:val="24"/>
-        </w:rPr>
-        <w:t xml:space="preserve">testów </w:t>
-      </w:r>
-      <w:r>
-        <w:rPr>
-          <w:color w:val="000000"/>
-          <w:sz w:val="24"/>
-          <w:szCs w:val="24"/>
-        </w:rPr>
-        <w:t>zostały przedstawione w tabeli oraz na wykresie.</w:t>
+        <w:ind w:left="720" w:hanging="0"/>
+        <w:rPr>
+          <w:sz w:val="24"/>
+          <w:szCs w:val="24"/>
+        </w:rPr>
+      </w:pPr>
+      <w:r>
+        <w:rPr>
+          <w:sz w:val="24"/>
+          <w:szCs w:val="24"/>
+        </w:rPr>
       </w:r>
     </w:p>
     <w:p>
       <w:pPr>
         <w:pStyle w:val="ListParagraph"/>
-        <w:ind w:hanging="0"/>
-        <w:rPr>
-          <w:sz w:val="24"/>
-          <w:szCs w:val="24"/>
-        </w:rPr>
-      </w:pPr>
-      <w:r>
-        <w:rPr>
-          <w:color w:val="000000"/>
+        <w:ind w:left="720" w:hanging="0"/>
+        <w:rPr>
+          <w:sz w:val="24"/>
+          <w:szCs w:val="24"/>
+        </w:rPr>
+      </w:pPr>
+      <w:r>
+        <w:rPr>
+          <w:sz w:val="24"/>
+          <w:szCs w:val="24"/>
         </w:rPr>
       </w:r>
     </w:p>
     <w:p>
       <w:pPr>
         <w:pStyle w:val="ListParagraph"/>
-        <w:ind w:hanging="0"/>
-        <w:rPr>
-          <w:sz w:val="24"/>
-          <w:szCs w:val="24"/>
-        </w:rPr>
-      </w:pPr>
-      <w:r>
-        <w:rPr>
-          <w:color w:val="000000"/>
+        <w:ind w:left="720" w:hanging="0"/>
+        <w:rPr>
+          <w:sz w:val="24"/>
+          <w:szCs w:val="24"/>
+        </w:rPr>
+      </w:pPr>
+      <w:r>
+        <w:rPr>
+          <w:sz w:val="24"/>
+          <w:szCs w:val="24"/>
         </w:rPr>
       </w:r>
     </w:p>
     <w:p>
       <w:pPr>
         <w:pStyle w:val="ListParagraph"/>
-        <w:ind w:hanging="0"/>
-        <w:rPr>
-          <w:sz w:val="24"/>
-          <w:szCs w:val="24"/>
-        </w:rPr>
-      </w:pPr>
-      <w:r>
-        <w:rPr>
-          <w:color w:val="000000"/>
+        <w:ind w:left="720" w:hanging="0"/>
+        <w:rPr>
+          <w:sz w:val="24"/>
+          <w:szCs w:val="24"/>
+        </w:rPr>
+      </w:pPr>
+      <w:r>
+        <w:rPr>
+          <w:sz w:val="24"/>
+          <w:szCs w:val="24"/>
         </w:rPr>
       </w:r>
     </w:p>
     <w:p>
       <w:pPr>
         <w:pStyle w:val="ListParagraph"/>
-        <w:ind w:hanging="0"/>
-        <w:rPr>
-          <w:sz w:val="24"/>
-          <w:szCs w:val="24"/>
-        </w:rPr>
-      </w:pPr>
-      <w:r>
-        <w:rPr>
-          <w:color w:val="000000"/>
+        <w:ind w:left="720" w:hanging="0"/>
+        <w:rPr>
+          <w:sz w:val="24"/>
+          <w:szCs w:val="24"/>
+        </w:rPr>
+      </w:pPr>
+      <w:r>
+        <w:rPr>
+          <w:sz w:val="24"/>
+          <w:szCs w:val="24"/>
         </w:rPr>
       </w:r>
     </w:p>
     <w:p>
       <w:pPr>
         <w:pStyle w:val="ListParagraph"/>
-        <w:ind w:hanging="0"/>
-        <w:rPr>
-          <w:sz w:val="24"/>
-          <w:szCs w:val="24"/>
-        </w:rPr>
-      </w:pPr>
-      <w:r>
-        <w:rPr>
-          <w:color w:val="000000"/>
-        </w:rPr>
-      </w:r>
-    </w:p>
-    <w:p>
-      <w:pPr>
-        <w:pStyle w:val="ListParagraph"/>
-        <w:ind w:hanging="0"/>
+        <w:ind w:left="720" w:hanging="0"/>
         <w:rPr>
           <w:color w:val="000000"/>
         </w:rPr>
@@ -5864,7 +5903,7 @@
         </w:tblBorders>
         <w:tblCellMar>
           <w:top w:w="55" w:type="dxa"/>
-          <w:left w:w="54" w:type="dxa"/>
+          <w:left w:w="53" w:type="dxa"/>
           <w:bottom w:w="55" w:type="dxa"/>
           <w:right w:w="55" w:type="dxa"/>
         </w:tblCellMar>
@@ -5957,6 +5996,7 @@
           <w:tcPr>
             <w:tcW w:w="3024" w:type="dxa"/>
             <w:tcBorders>
+              <w:top w:val="single" w:sz="2" w:space="0" w:color="000000"/>
               <w:left w:val="single" w:sz="2" w:space="0" w:color="000000"/>
               <w:bottom w:val="single" w:sz="2" w:space="0" w:color="000000"/>
               <w:insideH w:val="single" w:sz="2" w:space="0" w:color="000000"/>
@@ -5980,6 +6020,7 @@
           <w:tcPr>
             <w:tcW w:w="3024" w:type="dxa"/>
             <w:tcBorders>
+              <w:top w:val="single" w:sz="2" w:space="0" w:color="000000"/>
               <w:left w:val="single" w:sz="2" w:space="0" w:color="000000"/>
               <w:bottom w:val="single" w:sz="2" w:space="0" w:color="000000"/>
               <w:insideH w:val="single" w:sz="2" w:space="0" w:color="000000"/>
@@ -5999,7 +6040,6 @@
             </w:pPr>
             <w:r>
               <w:rPr>
-                <w:rFonts w:ascii="Calibri" w:hAnsi="Calibri"/>
                 <w:b w:val="false"/>
                 <w:i w:val="false"/>
                 <w:strike w:val="false"/>
@@ -6019,6 +6059,7 @@
           <w:tcPr>
             <w:tcW w:w="3024" w:type="dxa"/>
             <w:tcBorders>
+              <w:top w:val="single" w:sz="2" w:space="0" w:color="000000"/>
               <w:left w:val="single" w:sz="2" w:space="0" w:color="000000"/>
               <w:bottom w:val="single" w:sz="2" w:space="0" w:color="000000"/>
               <w:right w:val="single" w:sz="2" w:space="0" w:color="000000"/>
@@ -6040,7 +6081,6 @@
             </w:pPr>
             <w:r>
               <w:rPr>
-                <w:rFonts w:ascii="Calibri" w:hAnsi="Calibri"/>
                 <w:b w:val="false"/>
                 <w:i w:val="false"/>
                 <w:strike w:val="false"/>
@@ -6063,6 +6103,7 @@
           <w:tcPr>
             <w:tcW w:w="3024" w:type="dxa"/>
             <w:tcBorders>
+              <w:top w:val="single" w:sz="2" w:space="0" w:color="000000"/>
               <w:left w:val="single" w:sz="2" w:space="0" w:color="000000"/>
               <w:bottom w:val="single" w:sz="2" w:space="0" w:color="000000"/>
               <w:insideH w:val="single" w:sz="2" w:space="0" w:color="000000"/>
@@ -6086,6 +6127,7 @@
           <w:tcPr>
             <w:tcW w:w="3024" w:type="dxa"/>
             <w:tcBorders>
+              <w:top w:val="single" w:sz="2" w:space="0" w:color="000000"/>
               <w:left w:val="single" w:sz="2" w:space="0" w:color="000000"/>
               <w:bottom w:val="single" w:sz="2" w:space="0" w:color="000000"/>
               <w:insideH w:val="single" w:sz="2" w:space="0" w:color="000000"/>
@@ -6105,7 +6147,6 @@
             </w:pPr>
             <w:r>
               <w:rPr>
-                <w:rFonts w:ascii="Calibri" w:hAnsi="Calibri"/>
                 <w:b w:val="false"/>
                 <w:i w:val="false"/>
                 <w:strike w:val="false"/>
@@ -6125,6 +6166,7 @@
           <w:tcPr>
             <w:tcW w:w="3024" w:type="dxa"/>
             <w:tcBorders>
+              <w:top w:val="single" w:sz="2" w:space="0" w:color="000000"/>
               <w:left w:val="single" w:sz="2" w:space="0" w:color="000000"/>
               <w:bottom w:val="single" w:sz="2" w:space="0" w:color="000000"/>
               <w:right w:val="single" w:sz="2" w:space="0" w:color="000000"/>
@@ -6146,7 +6188,6 @@
             </w:pPr>
             <w:r>
               <w:rPr>
-                <w:rFonts w:ascii="Calibri" w:hAnsi="Calibri"/>
                 <w:b w:val="false"/>
                 <w:i w:val="false"/>
                 <w:strike w:val="false"/>
@@ -6169,6 +6210,7 @@
           <w:tcPr>
             <w:tcW w:w="3024" w:type="dxa"/>
             <w:tcBorders>
+              <w:top w:val="single" w:sz="2" w:space="0" w:color="000000"/>
               <w:left w:val="single" w:sz="2" w:space="0" w:color="000000"/>
               <w:bottom w:val="single" w:sz="2" w:space="0" w:color="000000"/>
               <w:insideH w:val="single" w:sz="2" w:space="0" w:color="000000"/>
@@ -6192,6 +6234,7 @@
           <w:tcPr>
             <w:tcW w:w="3024" w:type="dxa"/>
             <w:tcBorders>
+              <w:top w:val="single" w:sz="2" w:space="0" w:color="000000"/>
               <w:left w:val="single" w:sz="2" w:space="0" w:color="000000"/>
               <w:bottom w:val="single" w:sz="2" w:space="0" w:color="000000"/>
               <w:insideH w:val="single" w:sz="2" w:space="0" w:color="000000"/>
@@ -6211,7 +6254,6 @@
             </w:pPr>
             <w:r>
               <w:rPr>
-                <w:rFonts w:ascii="Calibri" w:hAnsi="Calibri"/>
                 <w:b w:val="false"/>
                 <w:i w:val="false"/>
                 <w:strike w:val="false"/>
@@ -6231,6 +6273,7 @@
           <w:tcPr>
             <w:tcW w:w="3024" w:type="dxa"/>
             <w:tcBorders>
+              <w:top w:val="single" w:sz="2" w:space="0" w:color="000000"/>
               <w:left w:val="single" w:sz="2" w:space="0" w:color="000000"/>
               <w:bottom w:val="single" w:sz="2" w:space="0" w:color="000000"/>
               <w:right w:val="single" w:sz="2" w:space="0" w:color="000000"/>
@@ -6252,7 +6295,6 @@
             </w:pPr>
             <w:r>
               <w:rPr>
-                <w:rFonts w:ascii="Calibri" w:hAnsi="Calibri"/>
                 <w:b w:val="false"/>
                 <w:i w:val="false"/>
                 <w:strike w:val="false"/>
@@ -6275,6 +6317,7 @@
           <w:tcPr>
             <w:tcW w:w="3024" w:type="dxa"/>
             <w:tcBorders>
+              <w:top w:val="single" w:sz="2" w:space="0" w:color="000000"/>
               <w:left w:val="single" w:sz="2" w:space="0" w:color="000000"/>
               <w:bottom w:val="single" w:sz="2" w:space="0" w:color="000000"/>
               <w:insideH w:val="single" w:sz="2" w:space="0" w:color="000000"/>
@@ -6298,6 +6341,7 @@
           <w:tcPr>
             <w:tcW w:w="3024" w:type="dxa"/>
             <w:tcBorders>
+              <w:top w:val="single" w:sz="2" w:space="0" w:color="000000"/>
               <w:left w:val="single" w:sz="2" w:space="0" w:color="000000"/>
               <w:bottom w:val="single" w:sz="2" w:space="0" w:color="000000"/>
               <w:insideH w:val="single" w:sz="2" w:space="0" w:color="000000"/>
@@ -6317,7 +6361,6 @@
             </w:pPr>
             <w:r>
               <w:rPr>
-                <w:rFonts w:ascii="Calibri" w:hAnsi="Calibri"/>
                 <w:b w:val="false"/>
                 <w:i w:val="false"/>
                 <w:strike w:val="false"/>
@@ -6337,6 +6380,7 @@
           <w:tcPr>
             <w:tcW w:w="3024" w:type="dxa"/>
             <w:tcBorders>
+              <w:top w:val="single" w:sz="2" w:space="0" w:color="000000"/>
               <w:left w:val="single" w:sz="2" w:space="0" w:color="000000"/>
               <w:bottom w:val="single" w:sz="2" w:space="0" w:color="000000"/>
               <w:right w:val="single" w:sz="2" w:space="0" w:color="000000"/>
@@ -6358,7 +6402,6 @@
             </w:pPr>
             <w:r>
               <w:rPr>
-                <w:rFonts w:ascii="Calibri" w:hAnsi="Calibri"/>
                 <w:b w:val="false"/>
                 <w:i w:val="false"/>
                 <w:strike w:val="false"/>
@@ -6381,6 +6424,7 @@
           <w:tcPr>
             <w:tcW w:w="3024" w:type="dxa"/>
             <w:tcBorders>
+              <w:top w:val="single" w:sz="2" w:space="0" w:color="000000"/>
               <w:left w:val="single" w:sz="2" w:space="0" w:color="000000"/>
               <w:bottom w:val="single" w:sz="2" w:space="0" w:color="000000"/>
               <w:insideH w:val="single" w:sz="2" w:space="0" w:color="000000"/>
@@ -6404,6 +6448,7 @@
           <w:tcPr>
             <w:tcW w:w="3024" w:type="dxa"/>
             <w:tcBorders>
+              <w:top w:val="single" w:sz="2" w:space="0" w:color="000000"/>
               <w:left w:val="single" w:sz="2" w:space="0" w:color="000000"/>
               <w:bottom w:val="single" w:sz="2" w:space="0" w:color="000000"/>
               <w:insideH w:val="single" w:sz="2" w:space="0" w:color="000000"/>
@@ -6423,7 +6468,6 @@
             </w:pPr>
             <w:r>
               <w:rPr>
-                <w:rFonts w:ascii="Calibri" w:hAnsi="Calibri"/>
                 <w:b w:val="false"/>
                 <w:i w:val="false"/>
                 <w:strike w:val="false"/>
@@ -6443,6 +6487,7 @@
           <w:tcPr>
             <w:tcW w:w="3024" w:type="dxa"/>
             <w:tcBorders>
+              <w:top w:val="single" w:sz="2" w:space="0" w:color="000000"/>
               <w:left w:val="single" w:sz="2" w:space="0" w:color="000000"/>
               <w:bottom w:val="single" w:sz="2" w:space="0" w:color="000000"/>
               <w:right w:val="single" w:sz="2" w:space="0" w:color="000000"/>
@@ -6463,7 +6508,6 @@
             </w:pPr>
             <w:r>
               <w:rPr>
-                <w:rFonts w:ascii="Calibri" w:hAnsi="Calibri"/>
                 <w:sz w:val="22"/>
                 <w:szCs w:val="22"/>
               </w:rPr>
@@ -6475,33 +6519,35 @@
     <w:p>
       <w:pPr>
         <w:pStyle w:val="ListParagraph"/>
-        <w:ind w:hanging="0"/>
-        <w:rPr>
-          <w:sz w:val="24"/>
-          <w:szCs w:val="24"/>
-        </w:rPr>
-      </w:pPr>
-      <w:r>
-        <w:rPr>
-          <w:color w:val="000000"/>
+        <w:ind w:left="720" w:hanging="0"/>
+        <w:rPr>
+          <w:sz w:val="24"/>
+          <w:szCs w:val="24"/>
+        </w:rPr>
+      </w:pPr>
+      <w:r>
+        <w:rPr>
+          <w:sz w:val="24"/>
+          <w:szCs w:val="24"/>
         </w:rPr>
       </w:r>
     </w:p>
     <w:p>
       <w:pPr>
         <w:pStyle w:val="ListParagraph"/>
-        <w:ind w:hanging="0"/>
-        <w:rPr>
-          <w:sz w:val="24"/>
-          <w:szCs w:val="24"/>
-        </w:rPr>
-      </w:pPr>
-      <w:r>
-        <w:rPr>
-          <w:color w:val="000000"/>
+        <w:ind w:left="720" w:hanging="0"/>
+        <w:rPr>
+          <w:sz w:val="24"/>
+          <w:szCs w:val="24"/>
+        </w:rPr>
+      </w:pPr>
+      <w:r>
+        <w:rPr>
+          <w:sz w:val="24"/>
+          <w:szCs w:val="24"/>
         </w:rPr>
         <w:drawing>
-          <wp:anchor behindDoc="0" distT="0" distB="0" distL="0" distR="0" simplePos="0" locked="0" layoutInCell="1" allowOverlap="1" relativeHeight="26">
+          <wp:anchor behindDoc="0" distT="0" distB="0" distL="0" distR="0" simplePos="0" locked="0" layoutInCell="1" allowOverlap="1" relativeHeight="13">
             <wp:simplePos x="0" y="0"/>
             <wp:positionH relativeFrom="column">
               <wp:align>center</wp:align>
@@ -6550,7 +6596,7 @@
     <w:p>
       <w:pPr>
         <w:pStyle w:val="ListParagraph"/>
-        <w:ind w:hanging="0"/>
+        <w:ind w:left="720" w:hanging="0"/>
         <w:rPr>
           <w:color w:val="000000"/>
         </w:rPr>
@@ -6575,83 +6621,13 @@
           <w:sz w:val="24"/>
           <w:szCs w:val="24"/>
         </w:rPr>
-        <w:t>15</w:t>
-      </w:r>
-      <w:r>
-        <w:rPr>
-          <w:rFonts w:ascii="Helvetica Neue;Helvetica;Arial;sans-serif" w:hAnsi="Helvetica Neue;Helvetica;Arial;sans-serif"/>
-          <w:b/>
-          <w:i w:val="false"/>
-          <w:caps w:val="false"/>
-          <w:smallCaps w:val="false"/>
-          <w:color w:val="333333"/>
-          <w:spacing w:val="0"/>
-          <w:sz w:val="24"/>
-          <w:szCs w:val="24"/>
-        </w:rPr>
-        <w:t>h</w:t>
-      </w:r>
-      <w:r>
-        <w:rPr>
-          <w:rFonts w:ascii="Helvetica Neue;Helvetica;Arial;sans-serif" w:hAnsi="Helvetica Neue;Helvetica;Arial;sans-serif"/>
-          <w:b/>
-          <w:i w:val="false"/>
-          <w:caps w:val="false"/>
-          <w:smallCaps w:val="false"/>
-          <w:color w:val="333333"/>
-          <w:spacing w:val="0"/>
-          <w:sz w:val="24"/>
-          <w:szCs w:val="24"/>
-        </w:rPr>
-        <w:t>57</w:t>
-      </w:r>
-      <w:r>
-        <w:rPr>
-          <w:rFonts w:ascii="Helvetica Neue;Helvetica;Arial;sans-serif" w:hAnsi="Helvetica Neue;Helvetica;Arial;sans-serif"/>
-          <w:b/>
-          <w:i w:val="false"/>
-          <w:caps w:val="false"/>
-          <w:smallCaps w:val="false"/>
-          <w:color w:val="333333"/>
-          <w:spacing w:val="0"/>
-          <w:sz w:val="24"/>
-          <w:szCs w:val="24"/>
-        </w:rPr>
-        <w:t>m</w:t>
-      </w:r>
-      <w:r>
-        <w:rPr>
-          <w:rFonts w:ascii="Helvetica Neue;Helvetica;Arial;sans-serif" w:hAnsi="Helvetica Neue;Helvetica;Arial;sans-serif"/>
-          <w:b/>
-          <w:i w:val="false"/>
-          <w:caps w:val="false"/>
-          <w:smallCaps w:val="false"/>
-          <w:color w:val="333333"/>
-          <w:spacing w:val="0"/>
-          <w:sz w:val="24"/>
-          <w:szCs w:val="24"/>
-        </w:rPr>
-        <w:t>32</w:t>
-      </w:r>
-      <w:r>
-        <w:rPr>
-          <w:rFonts w:ascii="Helvetica Neue;Helvetica;Arial;sans-serif" w:hAnsi="Helvetica Neue;Helvetica;Arial;sans-serif"/>
-          <w:b/>
-          <w:i w:val="false"/>
-          <w:caps w:val="false"/>
-          <w:smallCaps w:val="false"/>
-          <w:color w:val="333333"/>
-          <w:spacing w:val="0"/>
-          <w:sz w:val="24"/>
-          <w:szCs w:val="24"/>
-        </w:rPr>
-        <w:t>s</w:t>
+        <w:t>15h57m32s</w:t>
       </w:r>
     </w:p>
     <w:p>
       <w:pPr>
         <w:pStyle w:val="ListParagraph"/>
-        <w:ind w:hanging="0"/>
+        <w:ind w:left="720" w:hanging="0"/>
         <w:rPr>
           <w:color w:val="000000"/>
         </w:rPr>
@@ -6668,7 +6644,7 @@
     <w:p>
       <w:pPr>
         <w:pStyle w:val="ListParagraph"/>
-        <w:ind w:hanging="0"/>
+        <w:ind w:left="720" w:hanging="0"/>
         <w:rPr>
           <w:color w:val="000000"/>
         </w:rPr>
@@ -6685,97 +6661,103 @@
     <w:p>
       <w:pPr>
         <w:pStyle w:val="ListParagraph"/>
-        <w:ind w:hanging="0"/>
-        <w:rPr>
-          <w:sz w:val="24"/>
-          <w:szCs w:val="24"/>
-        </w:rPr>
-      </w:pPr>
-      <w:r>
-        <w:rPr>
-          <w:color w:val="000000"/>
+        <w:ind w:left="720" w:hanging="0"/>
+        <w:rPr>
+          <w:sz w:val="24"/>
+          <w:szCs w:val="24"/>
+        </w:rPr>
+      </w:pPr>
+      <w:r>
+        <w:rPr>
+          <w:sz w:val="24"/>
+          <w:szCs w:val="24"/>
         </w:rPr>
       </w:r>
     </w:p>
     <w:p>
       <w:pPr>
         <w:pStyle w:val="ListParagraph"/>
-        <w:ind w:hanging="0"/>
-        <w:rPr>
-          <w:sz w:val="24"/>
-          <w:szCs w:val="24"/>
-        </w:rPr>
-      </w:pPr>
-      <w:r>
-        <w:rPr>
-          <w:color w:val="000000"/>
+        <w:ind w:left="720" w:hanging="0"/>
+        <w:rPr>
+          <w:sz w:val="24"/>
+          <w:szCs w:val="24"/>
+        </w:rPr>
+      </w:pPr>
+      <w:r>
+        <w:rPr>
+          <w:sz w:val="24"/>
+          <w:szCs w:val="24"/>
         </w:rPr>
       </w:r>
     </w:p>
     <w:p>
       <w:pPr>
         <w:pStyle w:val="ListParagraph"/>
-        <w:ind w:hanging="0"/>
-        <w:rPr>
-          <w:sz w:val="24"/>
-          <w:szCs w:val="24"/>
-        </w:rPr>
-      </w:pPr>
-      <w:r>
-        <w:rPr>
-          <w:color w:val="000000"/>
+        <w:ind w:left="720" w:hanging="0"/>
+        <w:rPr>
+          <w:sz w:val="24"/>
+          <w:szCs w:val="24"/>
+        </w:rPr>
+      </w:pPr>
+      <w:r>
+        <w:rPr>
+          <w:sz w:val="24"/>
+          <w:szCs w:val="24"/>
         </w:rPr>
       </w:r>
     </w:p>
     <w:p>
       <w:pPr>
         <w:pStyle w:val="ListParagraph"/>
-        <w:ind w:hanging="0"/>
-        <w:rPr>
-          <w:sz w:val="24"/>
-          <w:szCs w:val="24"/>
-        </w:rPr>
-      </w:pPr>
-      <w:r>
-        <w:rPr>
-          <w:color w:val="000000"/>
+        <w:ind w:left="720" w:hanging="0"/>
+        <w:rPr>
+          <w:sz w:val="24"/>
+          <w:szCs w:val="24"/>
+        </w:rPr>
+      </w:pPr>
+      <w:r>
+        <w:rPr>
+          <w:sz w:val="24"/>
+          <w:szCs w:val="24"/>
         </w:rPr>
       </w:r>
     </w:p>
     <w:p>
       <w:pPr>
         <w:pStyle w:val="ListParagraph"/>
-        <w:ind w:hanging="0"/>
-        <w:rPr>
-          <w:sz w:val="24"/>
-          <w:szCs w:val="24"/>
-        </w:rPr>
-      </w:pPr>
-      <w:r>
-        <w:rPr>
-          <w:color w:val="000000"/>
+        <w:ind w:left="720" w:hanging="0"/>
+        <w:rPr>
+          <w:sz w:val="24"/>
+          <w:szCs w:val="24"/>
+        </w:rPr>
+      </w:pPr>
+      <w:r>
+        <w:rPr>
+          <w:sz w:val="24"/>
+          <w:szCs w:val="24"/>
         </w:rPr>
       </w:r>
     </w:p>
     <w:p>
       <w:pPr>
         <w:pStyle w:val="ListParagraph"/>
-        <w:ind w:hanging="0"/>
-        <w:rPr>
-          <w:sz w:val="24"/>
-          <w:szCs w:val="24"/>
-        </w:rPr>
-      </w:pPr>
-      <w:r>
-        <w:rPr>
-          <w:color w:val="000000"/>
+        <w:ind w:left="720" w:hanging="0"/>
+        <w:rPr>
+          <w:sz w:val="24"/>
+          <w:szCs w:val="24"/>
+        </w:rPr>
+      </w:pPr>
+      <w:r>
+        <w:rPr>
+          <w:sz w:val="24"/>
+          <w:szCs w:val="24"/>
         </w:rPr>
       </w:r>
     </w:p>
     <w:p>
       <w:pPr>
         <w:pStyle w:val="ListParagraph"/>
-        <w:ind w:hanging="0"/>
+        <w:ind w:left="720" w:hanging="0"/>
         <w:rPr>
           <w:color w:val="000000"/>
         </w:rPr>
@@ -6932,22 +6914,40 @@
     <w:p>
       <w:pPr>
         <w:pStyle w:val="ListParagraph"/>
-        <w:ind w:hanging="0"/>
-        <w:rPr>
-          <w:sz w:val="24"/>
-          <w:szCs w:val="24"/>
-        </w:rPr>
-      </w:pPr>
-      <w:r>
+        <w:ind w:left="720" w:hanging="0"/>
+        <w:rPr>
+          <w:sz w:val="24"/>
+          <w:szCs w:val="24"/>
+        </w:rPr>
+      </w:pPr>
+      <w:r>
+        <w:rPr>
+          <w:sz w:val="24"/>
+          <w:szCs w:val="24"/>
+        </w:rPr>
+      </w:r>
+    </w:p>
+    <w:p>
+      <w:pPr>
+        <w:pStyle w:val="ListParagraph"/>
+        <w:ind w:left="720" w:hanging="0"/>
         <w:rPr>
           <w:color w:val="000000"/>
         </w:rPr>
+      </w:pPr>
+      <w:r>
+        <w:rPr>
+          <w:color w:val="000000"/>
+          <w:sz w:val="24"/>
+          <w:szCs w:val="24"/>
+        </w:rPr>
+        <w:t>Te same grafy zostały podane na wejście obu algorytmów.</w:t>
       </w:r>
     </w:p>
     <w:p>
       <w:pPr>
         <w:pStyle w:val="ListParagraph"/>
-        <w:ind w:hanging="0"/>
+        <w:ind w:left="720" w:hanging="0"/>
         <w:rPr>
           <w:color w:val="000000"/>
         </w:rPr>
@@ -6958,61 +6958,29 @@
           <w:sz w:val="24"/>
           <w:szCs w:val="24"/>
         </w:rPr>
-        <w:t>Te same grafy zostały podane na wejście obu algorytmów.</w:t>
+        <w:t>Dokładne wyniki testów zostały przedstawione w tabeli oraz na wykresie.</w:t>
       </w:r>
     </w:p>
     <w:p>
       <w:pPr>
         <w:pStyle w:val="ListParagraph"/>
-        <w:ind w:hanging="0"/>
-        <w:rPr>
-          <w:color w:val="000000"/>
-        </w:rPr>
-      </w:pPr>
-      <w:r>
-        <w:rPr>
-          <w:color w:val="000000"/>
-          <w:sz w:val="24"/>
-          <w:szCs w:val="24"/>
-        </w:rPr>
-        <w:t xml:space="preserve">Dokładne wyniki </w:t>
-      </w:r>
-      <w:r>
-        <w:rPr>
-          <w:color w:val="000000"/>
-          <w:sz w:val="24"/>
-          <w:szCs w:val="24"/>
-        </w:rPr>
-        <w:t xml:space="preserve">testów </w:t>
-      </w:r>
-      <w:r>
-        <w:rPr>
-          <w:color w:val="000000"/>
-          <w:sz w:val="24"/>
-          <w:szCs w:val="24"/>
-        </w:rPr>
-        <w:t>zostały przedstawione w tabeli oraz na wykresie.</w:t>
+        <w:ind w:left="720" w:hanging="0"/>
+        <w:rPr>
+          <w:sz w:val="24"/>
+          <w:szCs w:val="24"/>
+        </w:rPr>
+      </w:pPr>
+      <w:r>
+        <w:rPr>
+          <w:sz w:val="24"/>
+          <w:szCs w:val="24"/>
+        </w:rPr>
       </w:r>
     </w:p>
     <w:p>
       <w:pPr>
         <w:pStyle w:val="ListParagraph"/>
-        <w:ind w:hanging="0"/>
-        <w:rPr>
-          <w:sz w:val="24"/>
-          <w:szCs w:val="24"/>
-        </w:rPr>
-      </w:pPr>
-      <w:r>
-        <w:rPr>
-          <w:color w:val="000000"/>
-        </w:rPr>
-      </w:r>
-    </w:p>
-    <w:p>
-      <w:pPr>
-        <w:pStyle w:val="ListParagraph"/>
-        <w:ind w:hanging="0"/>
+        <w:ind w:left="720" w:hanging="0"/>
         <w:rPr>
           <w:color w:val="000000"/>
         </w:rPr>
@@ -7039,7 +7007,7 @@
         </w:tblBorders>
         <w:tblCellMar>
           <w:top w:w="55" w:type="dxa"/>
-          <w:left w:w="54" w:type="dxa"/>
+          <w:left w:w="53" w:type="dxa"/>
           <w:bottom w:w="55" w:type="dxa"/>
           <w:right w:w="55" w:type="dxa"/>
         </w:tblCellMar>
@@ -7132,6 +7100,7 @@
           <w:tcPr>
             <w:tcW w:w="3024" w:type="dxa"/>
             <w:tcBorders>
+              <w:top w:val="single" w:sz="2" w:space="0" w:color="000000"/>
               <w:left w:val="single" w:sz="2" w:space="0" w:color="000000"/>
               <w:bottom w:val="single" w:sz="2" w:space="0" w:color="000000"/>
               <w:insideH w:val="single" w:sz="2" w:space="0" w:color="000000"/>
@@ -7155,6 +7124,7 @@
           <w:tcPr>
             <w:tcW w:w="3024" w:type="dxa"/>
             <w:tcBorders>
+              <w:top w:val="single" w:sz="2" w:space="0" w:color="000000"/>
               <w:left w:val="single" w:sz="2" w:space="0" w:color="000000"/>
               <w:bottom w:val="single" w:sz="2" w:space="0" w:color="000000"/>
               <w:insideH w:val="single" w:sz="2" w:space="0" w:color="000000"/>
@@ -7174,7 +7144,6 @@
             </w:pPr>
             <w:r>
               <w:rPr>
-                <w:rFonts w:ascii="Calibri" w:hAnsi="Calibri"/>
                 <w:b w:val="false"/>
                 <w:i w:val="false"/>
                 <w:strike w:val="false"/>
@@ -7194,6 +7163,7 @@
           <w:tcPr>
             <w:tcW w:w="3024" w:type="dxa"/>
             <w:tcBorders>
+              <w:top w:val="single" w:sz="2" w:space="0" w:color="000000"/>
               <w:left w:val="single" w:sz="2" w:space="0" w:color="000000"/>
               <w:bottom w:val="single" w:sz="2" w:space="0" w:color="000000"/>
               <w:right w:val="single" w:sz="2" w:space="0" w:color="000000"/>
@@ -7215,7 +7185,6 @@
             </w:pPr>
             <w:r>
               <w:rPr>
-                <w:rFonts w:ascii="Calibri" w:hAnsi="Calibri"/>
                 <w:b w:val="false"/>
                 <w:i w:val="false"/>
                 <w:strike w:val="false"/>
@@ -7238,6 +7207,7 @@
           <w:tcPr>
             <w:tcW w:w="3024" w:type="dxa"/>
             <w:tcBorders>
+              <w:top w:val="single" w:sz="2" w:space="0" w:color="000000"/>
               <w:left w:val="single" w:sz="2" w:space="0" w:color="000000"/>
               <w:bottom w:val="single" w:sz="2" w:space="0" w:color="000000"/>
               <w:insideH w:val="single" w:sz="2" w:space="0" w:color="000000"/>
@@ -7261,6 +7231,7 @@
           <w:tcPr>
             <w:tcW w:w="3024" w:type="dxa"/>
             <w:tcBorders>
+              <w:top w:val="single" w:sz="2" w:space="0" w:color="000000"/>
               <w:left w:val="single" w:sz="2" w:space="0" w:color="000000"/>
               <w:bottom w:val="single" w:sz="2" w:space="0" w:color="000000"/>
               <w:insideH w:val="single" w:sz="2" w:space="0" w:color="000000"/>
@@ -7280,7 +7251,6 @@
             </w:pPr>
             <w:r>
               <w:rPr>
-                <w:rFonts w:ascii="Calibri" w:hAnsi="Calibri"/>
                 <w:b w:val="false"/>
                 <w:i w:val="false"/>
                 <w:strike w:val="false"/>
@@ -7300,6 +7270,7 @@
           <w:tcPr>
             <w:tcW w:w="3024" w:type="dxa"/>
             <w:tcBorders>
+              <w:top w:val="single" w:sz="2" w:space="0" w:color="000000"/>
               <w:left w:val="single" w:sz="2" w:space="0" w:color="000000"/>
               <w:bottom w:val="single" w:sz="2" w:space="0" w:color="000000"/>
               <w:right w:val="single" w:sz="2" w:space="0" w:color="000000"/>
@@ -7321,7 +7292,6 @@
             </w:pPr>
             <w:r>
               <w:rPr>
-                <w:rFonts w:ascii="Calibri" w:hAnsi="Calibri"/>
                 <w:b w:val="false"/>
                 <w:i w:val="false"/>
                 <w:strike w:val="false"/>
@@ -7344,6 +7314,7 @@
           <w:tcPr>
             <w:tcW w:w="3024" w:type="dxa"/>
             <w:tcBorders>
+              <w:top w:val="single" w:sz="2" w:space="0" w:color="000000"/>
               <w:left w:val="single" w:sz="2" w:space="0" w:color="000000"/>
               <w:bottom w:val="single" w:sz="2" w:space="0" w:color="000000"/>
               <w:insideH w:val="single" w:sz="2" w:space="0" w:color="000000"/>
@@ -7367,6 +7338,7 @@
           <w:tcPr>
             <w:tcW w:w="3024" w:type="dxa"/>
             <w:tcBorders>
+              <w:top w:val="single" w:sz="2" w:space="0" w:color="000000"/>
               <w:left w:val="single" w:sz="2" w:space="0" w:color="000000"/>
               <w:bottom w:val="single" w:sz="2" w:space="0" w:color="000000"/>
               <w:insideH w:val="single" w:sz="2" w:space="0" w:color="000000"/>
@@ -7386,7 +7358,6 @@
             </w:pPr>
             <w:r>
               <w:rPr>
-                <w:rFonts w:ascii="Calibri" w:hAnsi="Calibri"/>
                 <w:b w:val="false"/>
                 <w:i w:val="false"/>
                 <w:strike w:val="false"/>
@@ -7406,6 +7377,7 @@
           <w:tcPr>
             <w:tcW w:w="3024" w:type="dxa"/>
             <w:tcBorders>
+              <w:top w:val="single" w:sz="2" w:space="0" w:color="000000"/>
               <w:left w:val="single" w:sz="2" w:space="0" w:color="000000"/>
               <w:bottom w:val="single" w:sz="2" w:space="0" w:color="000000"/>
               <w:right w:val="single" w:sz="2" w:space="0" w:color="000000"/>
@@ -7427,7 +7399,6 @@
             </w:pPr>
             <w:r>
               <w:rPr>
-                <w:rFonts w:ascii="Calibri" w:hAnsi="Calibri"/>
                 <w:b w:val="false"/>
                 <w:i w:val="false"/>
                 <w:strike w:val="false"/>
@@ -7450,6 +7421,7 @@
           <w:tcPr>
             <w:tcW w:w="3024" w:type="dxa"/>
             <w:tcBorders>
+              <w:top w:val="single" w:sz="2" w:space="0" w:color="000000"/>
               <w:left w:val="single" w:sz="2" w:space="0" w:color="000000"/>
               <w:bottom w:val="single" w:sz="2" w:space="0" w:color="000000"/>
               <w:insideH w:val="single" w:sz="2" w:space="0" w:color="000000"/>
@@ -7473,6 +7445,7 @@
           <w:tcPr>
             <w:tcW w:w="3024" w:type="dxa"/>
             <w:tcBorders>
+              <w:top w:val="single" w:sz="2" w:space="0" w:color="000000"/>
               <w:left w:val="single" w:sz="2" w:space="0" w:color="000000"/>
               <w:bottom w:val="single" w:sz="2" w:space="0" w:color="000000"/>
               <w:insideH w:val="single" w:sz="2" w:space="0" w:color="000000"/>
@@ -7492,7 +7465,6 @@
             </w:pPr>
             <w:r>
               <w:rPr>
-                <w:rFonts w:ascii="Calibri" w:hAnsi="Calibri"/>
                 <w:b w:val="false"/>
                 <w:i w:val="false"/>
                 <w:strike w:val="false"/>
@@ -7512,6 +7484,7 @@
           <w:tcPr>
             <w:tcW w:w="3024" w:type="dxa"/>
             <w:tcBorders>
+              <w:top w:val="single" w:sz="2" w:space="0" w:color="000000"/>
               <w:left w:val="single" w:sz="2" w:space="0" w:color="000000"/>
               <w:bottom w:val="single" w:sz="2" w:space="0" w:color="000000"/>
               <w:right w:val="single" w:sz="2" w:space="0" w:color="000000"/>
@@ -7533,7 +7506,6 @@
             </w:pPr>
             <w:r>
               <w:rPr>
-                <w:rFonts w:ascii="Calibri" w:hAnsi="Calibri"/>
                 <w:b w:val="false"/>
                 <w:i w:val="false"/>
                 <w:strike w:val="false"/>
@@ -7545,23 +7517,7 @@
                 <w:u w:val="none"/>
                 <w:em w:val="none"/>
               </w:rPr>
-              <w:t>21.62105823</w:t>
-            </w:r>
-            <w:r>
-              <w:rPr>
-                <w:rFonts w:ascii="Calibri" w:hAnsi="Calibri"/>
-                <w:b w:val="false"/>
-                <w:i w:val="false"/>
-                <w:strike w:val="false"/>
-                <w:dstrike w:val="false"/>
-                <w:outline w:val="false"/>
-                <w:shadow w:val="false"/>
-                <w:sz w:val="22"/>
-                <w:szCs w:val="22"/>
-                <w:u w:val="none"/>
-                <w:em w:val="none"/>
-              </w:rPr>
-              <w:t>0</w:t>
+              <w:t>21.621058230</w:t>
             </w:r>
           </w:p>
         </w:tc>
@@ -7572,6 +7528,7 @@
           <w:tcPr>
             <w:tcW w:w="3024" w:type="dxa"/>
             <w:tcBorders>
+              <w:top w:val="single" w:sz="2" w:space="0" w:color="000000"/>
               <w:left w:val="single" w:sz="2" w:space="0" w:color="000000"/>
               <w:bottom w:val="single" w:sz="2" w:space="0" w:color="000000"/>
               <w:insideH w:val="single" w:sz="2" w:space="0" w:color="000000"/>
@@ -7595,6 +7552,7 @@
           <w:tcPr>
             <w:tcW w:w="3024" w:type="dxa"/>
             <w:tcBorders>
+              <w:top w:val="single" w:sz="2" w:space="0" w:color="000000"/>
               <w:left w:val="single" w:sz="2" w:space="0" w:color="000000"/>
               <w:bottom w:val="single" w:sz="2" w:space="0" w:color="000000"/>
               <w:insideH w:val="single" w:sz="2" w:space="0" w:color="000000"/>
@@ -7614,7 +7572,6 @@
             </w:pPr>
             <w:r>
               <w:rPr>
-                <w:rFonts w:ascii="Calibri" w:hAnsi="Calibri"/>
                 <w:b w:val="false"/>
                 <w:i w:val="false"/>
                 <w:strike w:val="false"/>
@@ -7634,6 +7591,7 @@
           <w:tcPr>
             <w:tcW w:w="3024" w:type="dxa"/>
             <w:tcBorders>
+              <w:top w:val="single" w:sz="2" w:space="0" w:color="000000"/>
               <w:left w:val="single" w:sz="2" w:space="0" w:color="000000"/>
               <w:bottom w:val="single" w:sz="2" w:space="0" w:color="000000"/>
               <w:right w:val="single" w:sz="2" w:space="0" w:color="000000"/>
@@ -7655,7 +7613,6 @@
             </w:pPr>
             <w:r>
               <w:rPr>
-                <w:rFonts w:ascii="Calibri" w:hAnsi="Calibri"/>
                 <w:b w:val="false"/>
                 <w:i w:val="false"/>
                 <w:strike w:val="false"/>
@@ -7678,6 +7635,7 @@
           <w:tcPr>
             <w:tcW w:w="3024" w:type="dxa"/>
             <w:tcBorders>
+              <w:top w:val="single" w:sz="2" w:space="0" w:color="000000"/>
               <w:left w:val="single" w:sz="2" w:space="0" w:color="000000"/>
               <w:bottom w:val="single" w:sz="2" w:space="0" w:color="000000"/>
               <w:insideH w:val="single" w:sz="2" w:space="0" w:color="000000"/>
@@ -7701,6 +7659,7 @@
           <w:tcPr>
             <w:tcW w:w="3024" w:type="dxa"/>
             <w:tcBorders>
+              <w:top w:val="single" w:sz="2" w:space="0" w:color="000000"/>
               <w:left w:val="single" w:sz="2" w:space="0" w:color="000000"/>
               <w:bottom w:val="single" w:sz="2" w:space="0" w:color="000000"/>
               <w:insideH w:val="single" w:sz="2" w:space="0" w:color="000000"/>
@@ -7720,7 +7679,6 @@
             </w:pPr>
             <w:r>
               <w:rPr>
-                <w:rFonts w:ascii="Calibri" w:hAnsi="Calibri"/>
                 <w:b w:val="false"/>
                 <w:i w:val="false"/>
                 <w:strike w:val="false"/>
@@ -7740,6 +7698,7 @@
           <w:tcPr>
             <w:tcW w:w="3024" w:type="dxa"/>
             <w:tcBorders>
+              <w:top w:val="single" w:sz="2" w:space="0" w:color="000000"/>
               <w:left w:val="single" w:sz="2" w:space="0" w:color="000000"/>
               <w:bottom w:val="single" w:sz="2" w:space="0" w:color="000000"/>
               <w:right w:val="single" w:sz="2" w:space="0" w:color="000000"/>
@@ -7761,7 +7720,6 @@
             </w:pPr>
             <w:r>
               <w:rPr>
-                <w:rFonts w:ascii="Calibri" w:hAnsi="Calibri"/>
                 <w:b w:val="false"/>
                 <w:i w:val="false"/>
                 <w:strike w:val="false"/>
@@ -7784,6 +7742,7 @@
           <w:tcPr>
             <w:tcW w:w="3024" w:type="dxa"/>
             <w:tcBorders>
+              <w:top w:val="single" w:sz="2" w:space="0" w:color="000000"/>
               <w:left w:val="single" w:sz="2" w:space="0" w:color="000000"/>
               <w:bottom w:val="single" w:sz="2" w:space="0" w:color="000000"/>
               <w:insideH w:val="single" w:sz="2" w:space="0" w:color="000000"/>
@@ -7807,6 +7766,7 @@
           <w:tcPr>
             <w:tcW w:w="3024" w:type="dxa"/>
             <w:tcBorders>
+              <w:top w:val="single" w:sz="2" w:space="0" w:color="000000"/>
               <w:left w:val="single" w:sz="2" w:space="0" w:color="000000"/>
               <w:bottom w:val="single" w:sz="2" w:space="0" w:color="000000"/>
               <w:insideH w:val="single" w:sz="2" w:space="0" w:color="000000"/>
@@ -7826,7 +7786,6 @@
             </w:pPr>
             <w:r>
               <w:rPr>
-                <w:rFonts w:ascii="Calibri" w:hAnsi="Calibri"/>
                 <w:b w:val="false"/>
                 <w:i w:val="false"/>
                 <w:strike w:val="false"/>
@@ -7846,6 +7805,7 @@
           <w:tcPr>
             <w:tcW w:w="3024" w:type="dxa"/>
             <w:tcBorders>
+              <w:top w:val="single" w:sz="2" w:space="0" w:color="000000"/>
               <w:left w:val="single" w:sz="2" w:space="0" w:color="000000"/>
               <w:bottom w:val="single" w:sz="2" w:space="0" w:color="000000"/>
               <w:right w:val="single" w:sz="2" w:space="0" w:color="000000"/>
@@ -7867,7 +7827,6 @@
             </w:pPr>
             <w:r>
               <w:rPr>
-                <w:rFonts w:ascii="Calibri" w:hAnsi="Calibri"/>
                 <w:b w:val="false"/>
                 <w:i w:val="false"/>
                 <w:strike w:val="false"/>
@@ -7888,33 +7847,35 @@
     <w:p>
       <w:pPr>
         <w:pStyle w:val="ListParagraph"/>
-        <w:ind w:hanging="0"/>
-        <w:rPr>
-          <w:sz w:val="24"/>
-          <w:szCs w:val="24"/>
-        </w:rPr>
-      </w:pPr>
-      <w:r>
-        <w:rPr>
-          <w:color w:val="000000"/>
+        <w:ind w:left="720" w:hanging="0"/>
+        <w:rPr>
+          <w:sz w:val="24"/>
+          <w:szCs w:val="24"/>
+        </w:rPr>
+      </w:pPr>
+      <w:r>
+        <w:rPr>
+          <w:sz w:val="24"/>
+          <w:szCs w:val="24"/>
         </w:rPr>
       </w:r>
     </w:p>
     <w:p>
       <w:pPr>
         <w:pStyle w:val="ListParagraph"/>
-        <w:ind w:hanging="0"/>
-        <w:rPr>
-          <w:sz w:val="24"/>
-          <w:szCs w:val="24"/>
-        </w:rPr>
-      </w:pPr>
-      <w:r>
-        <w:rPr>
-          <w:color w:val="000000"/>
+        <w:ind w:left="720" w:hanging="0"/>
+        <w:rPr>
+          <w:sz w:val="24"/>
+          <w:szCs w:val="24"/>
+        </w:rPr>
+      </w:pPr>
+      <w:r>
+        <w:rPr>
+          <w:sz w:val="24"/>
+          <w:szCs w:val="24"/>
         </w:rPr>
         <w:drawing>
-          <wp:anchor behindDoc="0" distT="0" distB="0" distL="0" distR="0" simplePos="0" locked="0" layoutInCell="1" allowOverlap="1" relativeHeight="27">
+          <wp:anchor behindDoc="0" distT="0" distB="0" distL="0" distR="0" simplePos="0" locked="0" layoutInCell="1" allowOverlap="1" relativeHeight="14">
             <wp:simplePos x="0" y="0"/>
             <wp:positionH relativeFrom="column">
               <wp:align>center</wp:align>
@@ -7963,7 +7924,7 @@
     <w:p>
       <w:pPr>
         <w:pStyle w:val="ListParagraph"/>
-        <w:ind w:hanging="0"/>
+        <w:ind w:left="720" w:hanging="0"/>
         <w:rPr>
           <w:color w:val="000000"/>
         </w:rPr>
@@ -7988,7 +7949,24 @@
           <w:sz w:val="24"/>
           <w:szCs w:val="24"/>
         </w:rPr>
-        <w:t>01</w:t>
+        <w:t>01h34m17s</w:t>
+      </w:r>
+    </w:p>
+    <w:p>
+      <w:pPr>
+        <w:pStyle w:val="ListParagraph"/>
+        <w:ind w:left="720" w:hanging="0"/>
+        <w:rPr>
+          <w:color w:val="000000"/>
+        </w:rPr>
+      </w:pPr>
+      <w:r>
+        <w:rPr>
+          <w:color w:val="000000"/>
+          <w:sz w:val="24"/>
+          <w:szCs w:val="24"/>
+        </w:rPr>
+        <w:t xml:space="preserve">Całkowity czas testu dla implementacji w C#: </w:t>
       </w:r>
       <w:r>
         <w:rPr>
@@ -8002,7 +7980,24 @@
           <w:sz w:val="24"/>
           <w:szCs w:val="24"/>
         </w:rPr>
-        <w:t>h</w:t>
+        <w:t>04h46m06s</w:t>
+      </w:r>
+    </w:p>
+    <w:p>
+      <w:pPr>
+        <w:pStyle w:val="ListParagraph"/>
+        <w:ind w:left="720" w:hanging="0"/>
+        <w:rPr>
+          <w:color w:val="000000"/>
+        </w:rPr>
+      </w:pPr>
+      <w:r>
+        <w:rPr>
+          <w:color w:val="000000"/>
+          <w:sz w:val="24"/>
+          <w:szCs w:val="24"/>
+        </w:rPr>
+        <w:t xml:space="preserve">Suma czasu testu obu implementacji: </w:t>
       </w:r>
       <w:r>
         <w:rPr>
@@ -8016,7 +8011,877 @@
           <w:sz w:val="24"/>
           <w:szCs w:val="24"/>
         </w:rPr>
-        <w:t>34</w:t>
+        <w:t>06h20m23s</w:t>
+      </w:r>
+    </w:p>
+    <w:p>
+      <w:pPr>
+        <w:pStyle w:val="ListParagraph"/>
+        <w:ind w:left="720" w:hanging="0"/>
+        <w:rPr>
+          <w:sz w:val="24"/>
+          <w:szCs w:val="24"/>
+        </w:rPr>
+      </w:pPr>
+      <w:r>
+        <w:rPr>
+          <w:sz w:val="24"/>
+          <w:szCs w:val="24"/>
+        </w:rPr>
+      </w:r>
+    </w:p>
+    <w:p>
+      <w:pPr>
+        <w:pStyle w:val="ListParagraph"/>
+        <w:ind w:left="720" w:hanging="0"/>
+        <w:rPr>
+          <w:sz w:val="24"/>
+          <w:szCs w:val="24"/>
+        </w:rPr>
+      </w:pPr>
+      <w:r>
+        <w:rPr>
+          <w:color w:val="000000"/>
+          <w:sz w:val="24"/>
+          <w:szCs w:val="24"/>
+        </w:rPr>
+        <w:t>Trzecim</w:t>
+      </w:r>
+      <w:r>
+        <w:rPr>
+          <w:color w:val="000000"/>
+          <w:sz w:val="24"/>
+          <w:szCs w:val="24"/>
+        </w:rPr>
+        <w:t xml:space="preserve"> testem jest porównanie szybkości implementacji w grafach o zmiennym </w:t>
+      </w:r>
+      <w:r>
+        <w:rPr>
+          <w:color w:val="000000"/>
+          <w:sz w:val="24"/>
+          <w:szCs w:val="24"/>
+        </w:rPr>
+        <w:t>rozrzucie wartości przepływu</w:t>
+      </w:r>
+      <w:r>
+        <w:rPr>
+          <w:color w:val="000000"/>
+          <w:sz w:val="24"/>
+          <w:szCs w:val="24"/>
+        </w:rPr>
+        <w:t xml:space="preserve"> wierzchołka. Wygenerowaliśmy kolejno grafy o 2000 wierzchołkach, </w:t>
+      </w:r>
+      <w:r>
+        <w:rPr>
+          <w:color w:val="000000"/>
+          <w:sz w:val="24"/>
+          <w:szCs w:val="24"/>
+        </w:rPr>
+        <w:t>gdzie rozrzut wartości przepływu wahał się między</w:t>
+      </w:r>
+      <w:r>
+        <w:rPr>
+          <w:color w:val="000000"/>
+          <w:sz w:val="24"/>
+          <w:szCs w:val="24"/>
+        </w:rPr>
+        <w:t>:</w:t>
+      </w:r>
+    </w:p>
+    <w:p>
+      <w:pPr>
+        <w:pStyle w:val="ListParagraph"/>
+        <w:numPr>
+          <w:ilvl w:val="0"/>
+          <w:numId w:val="12"/>
+        </w:numPr>
+        <w:rPr>
+          <w:sz w:val="24"/>
+          <w:szCs w:val="24"/>
+        </w:rPr>
+      </w:pPr>
+      <w:r>
+        <w:rPr>
+          <w:color w:val="000000"/>
+          <w:sz w:val="24"/>
+          <w:szCs w:val="24"/>
+        </w:rPr>
+        <w:t>0-100 (50 grafów)</w:t>
+      </w:r>
+    </w:p>
+    <w:p>
+      <w:pPr>
+        <w:pStyle w:val="ListParagraph"/>
+        <w:numPr>
+          <w:ilvl w:val="0"/>
+          <w:numId w:val="12"/>
+        </w:numPr>
+        <w:rPr>
+          <w:sz w:val="24"/>
+          <w:szCs w:val="24"/>
+        </w:rPr>
+      </w:pPr>
+      <w:r>
+        <w:rPr>
+          <w:color w:val="000000"/>
+          <w:sz w:val="24"/>
+          <w:szCs w:val="24"/>
+        </w:rPr>
+        <w:t>0-1000 (50 grafów)</w:t>
+      </w:r>
+    </w:p>
+    <w:p>
+      <w:pPr>
+        <w:pStyle w:val="ListParagraph"/>
+        <w:numPr>
+          <w:ilvl w:val="0"/>
+          <w:numId w:val="12"/>
+        </w:numPr>
+        <w:rPr>
+          <w:sz w:val="24"/>
+          <w:szCs w:val="24"/>
+        </w:rPr>
+      </w:pPr>
+      <w:r>
+        <w:rPr>
+          <w:color w:val="000000"/>
+          <w:sz w:val="24"/>
+          <w:szCs w:val="24"/>
+        </w:rPr>
+        <w:t>0-10000 (50 grafów)</w:t>
+      </w:r>
+    </w:p>
+    <w:p>
+      <w:pPr>
+        <w:pStyle w:val="ListParagraph"/>
+        <w:numPr>
+          <w:ilvl w:val="0"/>
+          <w:numId w:val="12"/>
+        </w:numPr>
+        <w:rPr>
+          <w:sz w:val="24"/>
+          <w:szCs w:val="24"/>
+        </w:rPr>
+      </w:pPr>
+      <w:r>
+        <w:rPr>
+          <w:color w:val="000000"/>
+          <w:sz w:val="24"/>
+          <w:szCs w:val="24"/>
+        </w:rPr>
+        <w:t>0-100000 (50 grafów)</w:t>
+      </w:r>
+    </w:p>
+    <w:p>
+      <w:pPr>
+        <w:pStyle w:val="ListParagraph"/>
+        <w:ind w:hanging="0"/>
+        <w:rPr>
+          <w:sz w:val="24"/>
+          <w:szCs w:val="24"/>
+        </w:rPr>
+      </w:pPr>
+      <w:r>
+        <w:rPr>
+          <w:sz w:val="24"/>
+          <w:szCs w:val="24"/>
+        </w:rPr>
+      </w:r>
+    </w:p>
+    <w:p>
+      <w:pPr>
+        <w:pStyle w:val="ListParagraph"/>
+        <w:ind w:left="720" w:hanging="0"/>
+        <w:rPr/>
+      </w:pPr>
+      <w:r>
+        <w:rPr>
+          <w:color w:val="000000"/>
+          <w:sz w:val="24"/>
+          <w:szCs w:val="24"/>
+        </w:rPr>
+        <w:t>Te same grafy zostały podane na wejście obu algorytmów.</w:t>
+      </w:r>
+    </w:p>
+    <w:p>
+      <w:pPr>
+        <w:pStyle w:val="ListParagraph"/>
+        <w:ind w:left="720" w:hanging="0"/>
+        <w:rPr>
+          <w:sz w:val="24"/>
+          <w:szCs w:val="24"/>
+        </w:rPr>
+      </w:pPr>
+      <w:r>
+        <w:rPr>
+          <w:color w:val="000000"/>
+          <w:sz w:val="24"/>
+          <w:szCs w:val="24"/>
+        </w:rPr>
+        <w:t>Dokładne wyniki testów zostały przedstawione w tabeli oraz na wykresie.</w:t>
+      </w:r>
+    </w:p>
+    <w:p>
+      <w:pPr>
+        <w:pStyle w:val="ListParagraph"/>
+        <w:ind w:left="720" w:hanging="0"/>
+        <w:rPr>
+          <w:color w:val="000000"/>
+        </w:rPr>
+      </w:pPr>
+      <w:r>
+        <w:rPr>
+          <w:sz w:val="24"/>
+          <w:szCs w:val="24"/>
+        </w:rPr>
+      </w:r>
+    </w:p>
+    <w:tbl>
+      <w:tblPr>
+        <w:tblW w:w="9072" w:type="dxa"/>
+        <w:jc w:val="left"/>
+        <w:tblInd w:w="0" w:type="dxa"/>
+        <w:tblBorders>
+          <w:top w:val="single" w:sz="2" w:space="0" w:color="000000"/>
+          <w:left w:val="single" w:sz="2" w:space="0" w:color="000000"/>
+          <w:bottom w:val="single" w:sz="2" w:space="0" w:color="000000"/>
+          <w:insideH w:val="single" w:sz="2" w:space="0" w:color="000000"/>
+        </w:tblBorders>
+        <w:tblCellMar>
+          <w:top w:w="55" w:type="dxa"/>
+          <w:left w:w="54" w:type="dxa"/>
+          <w:bottom w:w="55" w:type="dxa"/>
+          <w:right w:w="55" w:type="dxa"/>
+        </w:tblCellMar>
+      </w:tblPr>
+      <w:tblGrid>
+        <w:gridCol w:w="3024"/>
+        <w:gridCol w:w="3024"/>
+        <w:gridCol w:w="3024"/>
+      </w:tblGrid>
+      <w:tr>
+        <w:trPr/>
+        <w:tc>
+          <w:tcPr>
+            <w:tcW w:w="3024" w:type="dxa"/>
+            <w:tcBorders>
+              <w:top w:val="single" w:sz="2" w:space="0" w:color="000000"/>
+              <w:left w:val="single" w:sz="2" w:space="0" w:color="000000"/>
+              <w:bottom w:val="single" w:sz="2" w:space="0" w:color="000000"/>
+              <w:insideH w:val="single" w:sz="2" w:space="0" w:color="000000"/>
+            </w:tcBorders>
+            <w:shd w:fill="auto" w:val="clear"/>
+          </w:tcPr>
+          <w:p>
+            <w:pPr>
+              <w:pStyle w:val="Zawartotabeli"/>
+              <w:spacing w:before="0" w:after="160"/>
+              <w:jc w:val="center"/>
+              <w:rPr/>
+            </w:pPr>
+            <w:r>
+              <w:rPr/>
+              <w:t>Rozrzut wartości przepływu</w:t>
+            </w:r>
+          </w:p>
+        </w:tc>
+        <w:tc>
+          <w:tcPr>
+            <w:tcW w:w="3024" w:type="dxa"/>
+            <w:tcBorders>
+              <w:top w:val="single" w:sz="2" w:space="0" w:color="000000"/>
+              <w:left w:val="single" w:sz="2" w:space="0" w:color="000000"/>
+              <w:bottom w:val="single" w:sz="2" w:space="0" w:color="000000"/>
+              <w:insideH w:val="single" w:sz="2" w:space="0" w:color="000000"/>
+            </w:tcBorders>
+            <w:shd w:fill="auto" w:val="clear"/>
+          </w:tcPr>
+          <w:p>
+            <w:pPr>
+              <w:pStyle w:val="Zawartotabeli"/>
+              <w:spacing w:before="0" w:after="160"/>
+              <w:jc w:val="center"/>
+              <w:rPr/>
+            </w:pPr>
+            <w:r>
+              <w:rPr/>
+              <w:t>C++</w:t>
+            </w:r>
+          </w:p>
+        </w:tc>
+        <w:tc>
+          <w:tcPr>
+            <w:tcW w:w="3024" w:type="dxa"/>
+            <w:tcBorders>
+              <w:top w:val="single" w:sz="2" w:space="0" w:color="000000"/>
+              <w:left w:val="single" w:sz="2" w:space="0" w:color="000000"/>
+              <w:bottom w:val="single" w:sz="2" w:space="0" w:color="000000"/>
+              <w:right w:val="single" w:sz="2" w:space="0" w:color="000000"/>
+              <w:insideH w:val="single" w:sz="2" w:space="0" w:color="000000"/>
+              <w:insideV w:val="single" w:sz="2" w:space="0" w:color="000000"/>
+            </w:tcBorders>
+            <w:shd w:fill="auto" w:val="clear"/>
+          </w:tcPr>
+          <w:p>
+            <w:pPr>
+              <w:pStyle w:val="Zawartotabeli"/>
+              <w:spacing w:before="0" w:after="160"/>
+              <w:jc w:val="center"/>
+              <w:rPr/>
+            </w:pPr>
+            <w:r>
+              <w:rPr/>
+              <w:t>C#</w:t>
+            </w:r>
+          </w:p>
+        </w:tc>
+      </w:tr>
+      <w:tr>
+        <w:trPr/>
+        <w:tc>
+          <w:tcPr>
+            <w:tcW w:w="3024" w:type="dxa"/>
+            <w:tcBorders>
+              <w:left w:val="single" w:sz="2" w:space="0" w:color="000000"/>
+              <w:bottom w:val="single" w:sz="2" w:space="0" w:color="000000"/>
+              <w:insideH w:val="single" w:sz="2" w:space="0" w:color="000000"/>
+            </w:tcBorders>
+            <w:shd w:fill="auto" w:val="clear"/>
+          </w:tcPr>
+          <w:p>
+            <w:pPr>
+              <w:pStyle w:val="Zawartotabeli"/>
+              <w:spacing w:before="0" w:after="160"/>
+              <w:jc w:val="center"/>
+              <w:rPr/>
+            </w:pPr>
+            <w:r>
+              <w:rPr/>
+              <w:t>0..100</w:t>
+            </w:r>
+          </w:p>
+        </w:tc>
+        <w:tc>
+          <w:tcPr>
+            <w:tcW w:w="3024" w:type="dxa"/>
+            <w:tcBorders>
+              <w:left w:val="single" w:sz="2" w:space="0" w:color="000000"/>
+              <w:bottom w:val="single" w:sz="2" w:space="0" w:color="000000"/>
+              <w:insideH w:val="single" w:sz="2" w:space="0" w:color="000000"/>
+            </w:tcBorders>
+            <w:shd w:fill="auto" w:val="clear"/>
+          </w:tcPr>
+          <w:p>
+            <w:pPr>
+              <w:pStyle w:val="Normal"/>
+              <w:spacing w:before="0" w:after="160"/>
+              <w:jc w:val="center"/>
+              <w:rPr>
+                <w:rFonts w:ascii="Calibri" w:hAnsi="Calibri"/>
+                <w:sz w:val="22"/>
+                <w:szCs w:val="22"/>
+              </w:rPr>
+            </w:pPr>
+            <w:r>
+              <w:rPr>
+                <w:rFonts w:ascii="Calibri" w:hAnsi="Calibri"/>
+                <w:b w:val="false"/>
+                <w:i w:val="false"/>
+                <w:strike w:val="false"/>
+                <w:dstrike w:val="false"/>
+                <w:outline w:val="false"/>
+                <w:shadow w:val="false"/>
+                <w:sz w:val="22"/>
+                <w:szCs w:val="22"/>
+                <w:u w:val="none"/>
+                <w:em w:val="none"/>
+              </w:rPr>
+              <w:t>19.875803185</w:t>
+            </w:r>
+          </w:p>
+        </w:tc>
+        <w:tc>
+          <w:tcPr>
+            <w:tcW w:w="3024" w:type="dxa"/>
+            <w:tcBorders>
+              <w:left w:val="single" w:sz="2" w:space="0" w:color="000000"/>
+              <w:bottom w:val="single" w:sz="2" w:space="0" w:color="000000"/>
+              <w:right w:val="single" w:sz="2" w:space="0" w:color="000000"/>
+              <w:insideH w:val="single" w:sz="2" w:space="0" w:color="000000"/>
+              <w:insideV w:val="single" w:sz="2" w:space="0" w:color="000000"/>
+            </w:tcBorders>
+            <w:shd w:fill="auto" w:val="clear"/>
+          </w:tcPr>
+          <w:p>
+            <w:pPr>
+              <w:pStyle w:val="Normal"/>
+              <w:spacing w:before="0" w:after="160"/>
+              <w:jc w:val="center"/>
+              <w:rPr>
+                <w:rFonts w:ascii="Calibri" w:hAnsi="Calibri"/>
+                <w:sz w:val="22"/>
+                <w:szCs w:val="22"/>
+              </w:rPr>
+            </w:pPr>
+            <w:r>
+              <w:rPr>
+                <w:rFonts w:ascii="Calibri" w:hAnsi="Calibri"/>
+                <w:b w:val="false"/>
+                <w:i w:val="false"/>
+                <w:strike w:val="false"/>
+                <w:dstrike w:val="false"/>
+                <w:outline w:val="false"/>
+                <w:shadow w:val="false"/>
+                <w:sz w:val="22"/>
+                <w:szCs w:val="22"/>
+                <w:u w:val="none"/>
+                <w:em w:val="none"/>
+              </w:rPr>
+              <w:t>69.710962364</w:t>
+            </w:r>
+          </w:p>
+        </w:tc>
+      </w:tr>
+      <w:tr>
+        <w:trPr/>
+        <w:tc>
+          <w:tcPr>
+            <w:tcW w:w="3024" w:type="dxa"/>
+            <w:tcBorders>
+              <w:left w:val="single" w:sz="2" w:space="0" w:color="000000"/>
+              <w:bottom w:val="single" w:sz="2" w:space="0" w:color="000000"/>
+              <w:insideH w:val="single" w:sz="2" w:space="0" w:color="000000"/>
+            </w:tcBorders>
+            <w:shd w:fill="auto" w:val="clear"/>
+          </w:tcPr>
+          <w:p>
+            <w:pPr>
+              <w:pStyle w:val="Zawartotabeli"/>
+              <w:spacing w:before="0" w:after="160"/>
+              <w:jc w:val="center"/>
+              <w:rPr/>
+            </w:pPr>
+            <w:r>
+              <w:rPr/>
+              <w:t>0..1000</w:t>
+            </w:r>
+          </w:p>
+        </w:tc>
+        <w:tc>
+          <w:tcPr>
+            <w:tcW w:w="3024" w:type="dxa"/>
+            <w:tcBorders>
+              <w:left w:val="single" w:sz="2" w:space="0" w:color="000000"/>
+              <w:bottom w:val="single" w:sz="2" w:space="0" w:color="000000"/>
+              <w:insideH w:val="single" w:sz="2" w:space="0" w:color="000000"/>
+            </w:tcBorders>
+            <w:shd w:fill="auto" w:val="clear"/>
+          </w:tcPr>
+          <w:p>
+            <w:pPr>
+              <w:pStyle w:val="Normal"/>
+              <w:spacing w:before="0" w:after="160"/>
+              <w:jc w:val="center"/>
+              <w:rPr>
+                <w:rFonts w:ascii="Calibri" w:hAnsi="Calibri"/>
+                <w:sz w:val="22"/>
+                <w:szCs w:val="22"/>
+              </w:rPr>
+            </w:pPr>
+            <w:r>
+              <w:rPr>
+                <w:rFonts w:ascii="Calibri" w:hAnsi="Calibri"/>
+                <w:b w:val="false"/>
+                <w:i w:val="false"/>
+                <w:strike w:val="false"/>
+                <w:dstrike w:val="false"/>
+                <w:outline w:val="false"/>
+                <w:shadow w:val="false"/>
+                <w:sz w:val="22"/>
+                <w:szCs w:val="22"/>
+                <w:u w:val="none"/>
+                <w:em w:val="none"/>
+              </w:rPr>
+              <w:t>18.869949725</w:t>
+            </w:r>
+          </w:p>
+        </w:tc>
+        <w:tc>
+          <w:tcPr>
+            <w:tcW w:w="3024" w:type="dxa"/>
+            <w:tcBorders>
+              <w:left w:val="single" w:sz="2" w:space="0" w:color="000000"/>
+              <w:bottom w:val="single" w:sz="2" w:space="0" w:color="000000"/>
+              <w:right w:val="single" w:sz="2" w:space="0" w:color="000000"/>
+              <w:insideH w:val="single" w:sz="2" w:space="0" w:color="000000"/>
+              <w:insideV w:val="single" w:sz="2" w:space="0" w:color="000000"/>
+            </w:tcBorders>
+            <w:shd w:fill="auto" w:val="clear"/>
+          </w:tcPr>
+          <w:p>
+            <w:pPr>
+              <w:pStyle w:val="Normal"/>
+              <w:spacing w:before="0" w:after="160"/>
+              <w:jc w:val="center"/>
+              <w:rPr>
+                <w:rFonts w:ascii="Calibri" w:hAnsi="Calibri"/>
+                <w:sz w:val="22"/>
+                <w:szCs w:val="22"/>
+              </w:rPr>
+            </w:pPr>
+            <w:r>
+              <w:rPr>
+                <w:rFonts w:ascii="Calibri" w:hAnsi="Calibri"/>
+                <w:b w:val="false"/>
+                <w:i w:val="false"/>
+                <w:strike w:val="false"/>
+                <w:dstrike w:val="false"/>
+                <w:outline w:val="false"/>
+                <w:shadow w:val="false"/>
+                <w:sz w:val="22"/>
+                <w:szCs w:val="22"/>
+                <w:u w:val="none"/>
+                <w:em w:val="none"/>
+              </w:rPr>
+              <w:t>62.578765420</w:t>
+            </w:r>
+          </w:p>
+        </w:tc>
+      </w:tr>
+      <w:tr>
+        <w:trPr/>
+        <w:tc>
+          <w:tcPr>
+            <w:tcW w:w="3024" w:type="dxa"/>
+            <w:tcBorders>
+              <w:left w:val="single" w:sz="2" w:space="0" w:color="000000"/>
+              <w:bottom w:val="single" w:sz="2" w:space="0" w:color="000000"/>
+              <w:insideH w:val="single" w:sz="2" w:space="0" w:color="000000"/>
+            </w:tcBorders>
+            <w:shd w:fill="auto" w:val="clear"/>
+          </w:tcPr>
+          <w:p>
+            <w:pPr>
+              <w:pStyle w:val="Zawartotabeli"/>
+              <w:spacing w:before="0" w:after="160"/>
+              <w:jc w:val="center"/>
+              <w:rPr/>
+            </w:pPr>
+            <w:r>
+              <w:rPr/>
+              <w:t>0..10000</w:t>
+            </w:r>
+          </w:p>
+        </w:tc>
+        <w:tc>
+          <w:tcPr>
+            <w:tcW w:w="3024" w:type="dxa"/>
+            <w:tcBorders>
+              <w:left w:val="single" w:sz="2" w:space="0" w:color="000000"/>
+              <w:bottom w:val="single" w:sz="2" w:space="0" w:color="000000"/>
+              <w:insideH w:val="single" w:sz="2" w:space="0" w:color="000000"/>
+            </w:tcBorders>
+            <w:shd w:fill="auto" w:val="clear"/>
+          </w:tcPr>
+          <w:p>
+            <w:pPr>
+              <w:pStyle w:val="Normal"/>
+              <w:spacing w:before="0" w:after="160"/>
+              <w:jc w:val="center"/>
+              <w:rPr>
+                <w:rFonts w:ascii="Calibri" w:hAnsi="Calibri"/>
+                <w:sz w:val="22"/>
+                <w:szCs w:val="22"/>
+              </w:rPr>
+            </w:pPr>
+            <w:r>
+              <w:rPr>
+                <w:rFonts w:ascii="Calibri" w:hAnsi="Calibri"/>
+                <w:b w:val="false"/>
+                <w:i w:val="false"/>
+                <w:strike w:val="false"/>
+                <w:dstrike w:val="false"/>
+                <w:outline w:val="false"/>
+                <w:shadow w:val="false"/>
+                <w:sz w:val="22"/>
+                <w:szCs w:val="22"/>
+                <w:u w:val="none"/>
+                <w:em w:val="none"/>
+              </w:rPr>
+              <w:t>18.864922421</w:t>
+            </w:r>
+          </w:p>
+        </w:tc>
+        <w:tc>
+          <w:tcPr>
+            <w:tcW w:w="3024" w:type="dxa"/>
+            <w:tcBorders>
+              <w:left w:val="single" w:sz="2" w:space="0" w:color="000000"/>
+              <w:bottom w:val="single" w:sz="2" w:space="0" w:color="000000"/>
+              <w:right w:val="single" w:sz="2" w:space="0" w:color="000000"/>
+              <w:insideH w:val="single" w:sz="2" w:space="0" w:color="000000"/>
+              <w:insideV w:val="single" w:sz="2" w:space="0" w:color="000000"/>
+            </w:tcBorders>
+            <w:shd w:fill="auto" w:val="clear"/>
+          </w:tcPr>
+          <w:p>
+            <w:pPr>
+              <w:pStyle w:val="Normal"/>
+              <w:spacing w:before="0" w:after="160"/>
+              <w:jc w:val="center"/>
+              <w:rPr>
+                <w:rFonts w:ascii="Calibri" w:hAnsi="Calibri"/>
+                <w:sz w:val="22"/>
+                <w:szCs w:val="22"/>
+              </w:rPr>
+            </w:pPr>
+            <w:r>
+              <w:rPr>
+                <w:rFonts w:ascii="Calibri" w:hAnsi="Calibri"/>
+                <w:b w:val="false"/>
+                <w:i w:val="false"/>
+                <w:strike w:val="false"/>
+                <w:dstrike w:val="false"/>
+                <w:outline w:val="false"/>
+                <w:shadow w:val="false"/>
+                <w:sz w:val="22"/>
+                <w:szCs w:val="22"/>
+                <w:u w:val="none"/>
+                <w:em w:val="none"/>
+              </w:rPr>
+              <w:t>70.389598843</w:t>
+            </w:r>
+          </w:p>
+        </w:tc>
+      </w:tr>
+      <w:tr>
+        <w:trPr/>
+        <w:tc>
+          <w:tcPr>
+            <w:tcW w:w="3024" w:type="dxa"/>
+            <w:tcBorders>
+              <w:left w:val="single" w:sz="2" w:space="0" w:color="000000"/>
+              <w:bottom w:val="single" w:sz="2" w:space="0" w:color="000000"/>
+              <w:insideH w:val="single" w:sz="2" w:space="0" w:color="000000"/>
+            </w:tcBorders>
+            <w:shd w:fill="auto" w:val="clear"/>
+          </w:tcPr>
+          <w:p>
+            <w:pPr>
+              <w:pStyle w:val="Zawartotabeli"/>
+              <w:spacing w:before="0" w:after="160"/>
+              <w:jc w:val="center"/>
+              <w:rPr/>
+            </w:pPr>
+            <w:r>
+              <w:rPr/>
+              <w:t>0..100000</w:t>
+            </w:r>
+          </w:p>
+        </w:tc>
+        <w:tc>
+          <w:tcPr>
+            <w:tcW w:w="3024" w:type="dxa"/>
+            <w:tcBorders>
+              <w:left w:val="single" w:sz="2" w:space="0" w:color="000000"/>
+              <w:bottom w:val="single" w:sz="2" w:space="0" w:color="000000"/>
+              <w:insideH w:val="single" w:sz="2" w:space="0" w:color="000000"/>
+            </w:tcBorders>
+            <w:shd w:fill="auto" w:val="clear"/>
+          </w:tcPr>
+          <w:p>
+            <w:pPr>
+              <w:pStyle w:val="Normal"/>
+              <w:spacing w:before="0" w:after="160"/>
+              <w:jc w:val="center"/>
+              <w:rPr>
+                <w:rFonts w:ascii="Calibri" w:hAnsi="Calibri"/>
+                <w:sz w:val="22"/>
+                <w:szCs w:val="22"/>
+              </w:rPr>
+            </w:pPr>
+            <w:r>
+              <w:rPr>
+                <w:rFonts w:ascii="Calibri" w:hAnsi="Calibri"/>
+                <w:b w:val="false"/>
+                <w:i w:val="false"/>
+                <w:strike w:val="false"/>
+                <w:dstrike w:val="false"/>
+                <w:outline w:val="false"/>
+                <w:shadow w:val="false"/>
+                <w:sz w:val="22"/>
+                <w:szCs w:val="22"/>
+                <w:u w:val="none"/>
+                <w:em w:val="none"/>
+              </w:rPr>
+              <w:t>20.179385544</w:t>
+            </w:r>
+          </w:p>
+        </w:tc>
+        <w:tc>
+          <w:tcPr>
+            <w:tcW w:w="3024" w:type="dxa"/>
+            <w:tcBorders>
+              <w:left w:val="single" w:sz="2" w:space="0" w:color="000000"/>
+              <w:bottom w:val="single" w:sz="2" w:space="0" w:color="000000"/>
+              <w:right w:val="single" w:sz="2" w:space="0" w:color="000000"/>
+              <w:insideH w:val="single" w:sz="2" w:space="0" w:color="000000"/>
+              <w:insideV w:val="single" w:sz="2" w:space="0" w:color="000000"/>
+            </w:tcBorders>
+            <w:shd w:fill="auto" w:val="clear"/>
+          </w:tcPr>
+          <w:p>
+            <w:pPr>
+              <w:pStyle w:val="Normal"/>
+              <w:spacing w:before="0" w:after="160"/>
+              <w:jc w:val="center"/>
+              <w:rPr>
+                <w:rFonts w:ascii="Calibri" w:hAnsi="Calibri"/>
+                <w:sz w:val="22"/>
+                <w:szCs w:val="22"/>
+              </w:rPr>
+            </w:pPr>
+            <w:r>
+              <w:rPr>
+                <w:rFonts w:ascii="Calibri" w:hAnsi="Calibri"/>
+                <w:b w:val="false"/>
+                <w:i w:val="false"/>
+                <w:strike w:val="false"/>
+                <w:dstrike w:val="false"/>
+                <w:outline w:val="false"/>
+                <w:shadow w:val="false"/>
+                <w:sz w:val="22"/>
+                <w:szCs w:val="22"/>
+                <w:u w:val="none"/>
+                <w:em w:val="none"/>
+              </w:rPr>
+              <w:t>65.531525977</w:t>
+            </w:r>
+          </w:p>
+        </w:tc>
+      </w:tr>
+    </w:tbl>
+    <w:p>
+      <w:pPr>
+        <w:pStyle w:val="ListParagraph"/>
+        <w:ind w:left="720" w:hanging="0"/>
+        <w:rPr>
+          <w:color w:val="000000"/>
+        </w:rPr>
+      </w:pPr>
+      <w:r>
+        <w:rPr>
+          <w:sz w:val="24"/>
+          <w:szCs w:val="24"/>
+        </w:rPr>
+      </w:r>
+    </w:p>
+    <w:p>
+      <w:pPr>
+        <w:pStyle w:val="ListParagraph"/>
+        <w:ind w:left="720" w:hanging="0"/>
+        <w:rPr>
+          <w:sz w:val="24"/>
+          <w:szCs w:val="24"/>
+        </w:rPr>
+      </w:pPr>
+      <w:r>
+        <w:rPr>
+          <w:sz w:val="24"/>
+          <w:szCs w:val="24"/>
+        </w:rPr>
+      </w:r>
+    </w:p>
+    <w:p>
+      <w:pPr>
+        <w:pStyle w:val="ListParagraph"/>
+        <w:ind w:left="720" w:hanging="0"/>
+        <w:rPr>
+          <w:sz w:val="24"/>
+          <w:szCs w:val="24"/>
+        </w:rPr>
+      </w:pPr>
+      <w:r>
+        <w:rPr>
+          <w:sz w:val="24"/>
+          <w:szCs w:val="24"/>
+        </w:rPr>
+        <w:drawing>
+          <wp:anchor behindDoc="0" distT="0" distB="0" distL="0" distR="0" simplePos="0" locked="0" layoutInCell="1" allowOverlap="1" relativeHeight="28">
+            <wp:simplePos x="0" y="0"/>
+            <wp:positionH relativeFrom="column">
+              <wp:align>center</wp:align>
+            </wp:positionH>
+            <wp:positionV relativeFrom="paragraph">
+              <wp:posOffset>635</wp:posOffset>
+            </wp:positionV>
+            <wp:extent cx="5303520" cy="3314700"/>
+            <wp:effectExtent l="0" t="0" r="0" b="0"/>
+            <wp:wrapSquare wrapText="largest"/>
+            <wp:docPr id="22" name="Obraz8" descr=""/>
+            <wp:cNvGraphicFramePr>
+              <a:graphicFrameLocks xmlns:a="http://schemas.openxmlformats.org/drawingml/2006/main" noChangeAspect="1"/>
+            </wp:cNvGraphicFramePr>
+            <a:graphic xmlns:a="http://schemas.openxmlformats.org/drawingml/2006/main">
+              <a:graphicData uri="http://schemas.openxmlformats.org/drawingml/2006/picture">
+                <pic:pic xmlns:pic="http://schemas.openxmlformats.org/drawingml/2006/picture">
+                  <pic:nvPicPr>
+                    <pic:cNvPr id="22" name="Obraz8" descr=""/>
+                    <pic:cNvPicPr>
+                      <a:picLocks noChangeAspect="1" noChangeArrowheads="1"/>
+                    </pic:cNvPicPr>
+                  </pic:nvPicPr>
+                  <pic:blipFill>
+                    <a:blip r:embed="rId9"/>
+                    <a:stretch>
+                      <a:fillRect/>
+                    </a:stretch>
+                  </pic:blipFill>
+                  <pic:spPr bwMode="auto">
+                    <a:xfrm>
+                      <a:off x="0" y="0"/>
+                      <a:ext cx="5303520" cy="3314700"/>
+                    </a:xfrm>
+                    <a:prstGeom prst="rect">
+                      <a:avLst/>
+                    </a:prstGeom>
+                  </pic:spPr>
+                </pic:pic>
+              </a:graphicData>
+            </a:graphic>
+          </wp:anchor>
+        </w:drawing>
+      </w:r>
+    </w:p>
+    <w:p>
+      <w:pPr>
+        <w:pStyle w:val="ListParagraph"/>
+        <w:ind w:left="720" w:hanging="0"/>
+        <w:rPr>
+          <w:sz w:val="24"/>
+          <w:szCs w:val="24"/>
+        </w:rPr>
+      </w:pPr>
+      <w:r>
+        <w:rPr>
+          <w:sz w:val="24"/>
+          <w:szCs w:val="24"/>
+        </w:rPr>
+      </w:r>
+    </w:p>
+    <w:p>
+      <w:pPr>
+        <w:pStyle w:val="ListParagraph"/>
+        <w:ind w:left="720" w:hanging="0"/>
+        <w:rPr/>
+      </w:pPr>
+      <w:r>
+        <w:rPr>
+          <w:color w:val="000000"/>
+          <w:sz w:val="24"/>
+          <w:szCs w:val="24"/>
+        </w:rPr>
+        <w:t xml:space="preserve">Całkowity czas test dla implementacji w C++: </w:t>
       </w:r>
       <w:r>
         <w:rPr>
@@ -8030,7 +8895,7 @@
           <w:sz w:val="24"/>
           <w:szCs w:val="24"/>
         </w:rPr>
-        <w:t>m</w:t>
+        <w:t>01</w:t>
       </w:r>
       <w:r>
         <w:rPr>
@@ -8044,7 +8909,7 @@
           <w:sz w:val="24"/>
           <w:szCs w:val="24"/>
         </w:rPr>
-        <w:t>17</w:t>
+        <w:t>h</w:t>
       </w:r>
       <w:r>
         <w:rPr>
@@ -8058,24 +8923,7 @@
           <w:sz w:val="24"/>
           <w:szCs w:val="24"/>
         </w:rPr>
-        <w:t>s</w:t>
-      </w:r>
-    </w:p>
-    <w:p>
-      <w:pPr>
-        <w:pStyle w:val="ListParagraph"/>
-        <w:ind w:hanging="0"/>
-        <w:rPr>
-          <w:color w:val="000000"/>
-        </w:rPr>
-      </w:pPr>
-      <w:r>
-        <w:rPr>
-          <w:color w:val="000000"/>
-          <w:sz w:val="24"/>
-          <w:szCs w:val="24"/>
-        </w:rPr>
-        <w:t xml:space="preserve">Całkowity czas testu dla implementacji w C#: </w:t>
+        <w:t>04</w:t>
       </w:r>
       <w:r>
         <w:rPr>
@@ -8089,7 +8937,7 @@
           <w:sz w:val="24"/>
           <w:szCs w:val="24"/>
         </w:rPr>
-        <w:t>04</w:t>
+        <w:t>m</w:t>
       </w:r>
       <w:r>
         <w:rPr>
@@ -8103,7 +8951,7 @@
           <w:sz w:val="24"/>
           <w:szCs w:val="24"/>
         </w:rPr>
-        <w:t>h</w:t>
+        <w:t>49</w:t>
       </w:r>
       <w:r>
         <w:rPr>
@@ -8117,7 +8965,22 @@
           <w:sz w:val="24"/>
           <w:szCs w:val="24"/>
         </w:rPr>
-        <w:t>46</w:t>
+        <w:t>s</w:t>
+      </w:r>
+    </w:p>
+    <w:p>
+      <w:pPr>
+        <w:pStyle w:val="ListParagraph"/>
+        <w:ind w:left="720" w:hanging="0"/>
+        <w:rPr/>
+      </w:pPr>
+      <w:r>
+        <w:rPr>
+          <w:color w:val="000000"/>
+          <w:sz w:val="24"/>
+          <w:szCs w:val="24"/>
+        </w:rPr>
+        <w:t xml:space="preserve">Całkowity czas testu dla implementacji w C#: </w:t>
       </w:r>
       <w:r>
         <w:rPr>
@@ -8126,12 +8989,12 @@
           <w:i w:val="false"/>
           <w:caps w:val="false"/>
           <w:smallCaps w:val="false"/>
-          <w:color w:val="333333"/>
+          <w:color w:val="000000"/>
           <w:spacing w:val="0"/>
           <w:sz w:val="24"/>
           <w:szCs w:val="24"/>
         </w:rPr>
-        <w:t>m</w:t>
+        <w:t>03</w:t>
       </w:r>
       <w:r>
         <w:rPr>
@@ -8140,12 +9003,12 @@
           <w:i w:val="false"/>
           <w:caps w:val="false"/>
           <w:smallCaps w:val="false"/>
-          <w:color w:val="333333"/>
+          <w:color w:val="000000"/>
           <w:spacing w:val="0"/>
           <w:sz w:val="24"/>
           <w:szCs w:val="24"/>
         </w:rPr>
-        <w:t>06</w:t>
+        <w:t>h</w:t>
       </w:r>
       <w:r>
         <w:rPr>
@@ -8154,29 +9017,12 @@
           <w:i w:val="false"/>
           <w:caps w:val="false"/>
           <w:smallCaps w:val="false"/>
-          <w:color w:val="333333"/>
+          <w:color w:val="000000"/>
           <w:spacing w:val="0"/>
           <w:sz w:val="24"/>
           <w:szCs w:val="24"/>
         </w:rPr>
-        <w:t>s</w:t>
-      </w:r>
-    </w:p>
-    <w:p>
-      <w:pPr>
-        <w:pStyle w:val="ListParagraph"/>
-        <w:ind w:hanging="0"/>
-        <w:rPr>
-          <w:color w:val="000000"/>
-        </w:rPr>
-      </w:pPr>
-      <w:r>
-        <w:rPr>
-          <w:color w:val="000000"/>
-          <w:sz w:val="24"/>
-          <w:szCs w:val="24"/>
-        </w:rPr>
-        <w:t xml:space="preserve">Suma czasu testu obu implementacji: </w:t>
+        <w:t>43</w:t>
       </w:r>
       <w:r>
         <w:rPr>
@@ -8185,12 +9031,12 @@
           <w:i w:val="false"/>
           <w:caps w:val="false"/>
           <w:smallCaps w:val="false"/>
-          <w:color w:val="333333"/>
+          <w:color w:val="000000"/>
           <w:spacing w:val="0"/>
           <w:sz w:val="24"/>
           <w:szCs w:val="24"/>
         </w:rPr>
-        <w:t>06</w:t>
+        <w:t>m</w:t>
       </w:r>
       <w:r>
         <w:rPr>
@@ -8199,12 +9045,12 @@
           <w:i w:val="false"/>
           <w:caps w:val="false"/>
           <w:smallCaps w:val="false"/>
-          <w:color w:val="333333"/>
+          <w:color w:val="000000"/>
           <w:spacing w:val="0"/>
           <w:sz w:val="24"/>
           <w:szCs w:val="24"/>
         </w:rPr>
-        <w:t>h</w:t>
+        <w:t>30</w:t>
       </w:r>
       <w:r>
         <w:rPr>
@@ -8213,12 +9059,29 @@
           <w:i w:val="false"/>
           <w:caps w:val="false"/>
           <w:smallCaps w:val="false"/>
-          <w:color w:val="333333"/>
+          <w:color w:val="000000"/>
           <w:spacing w:val="0"/>
           <w:sz w:val="24"/>
           <w:szCs w:val="24"/>
         </w:rPr>
-        <w:t>20</w:t>
+        <w:t>s</w:t>
+      </w:r>
+    </w:p>
+    <w:p>
+      <w:pPr>
+        <w:pStyle w:val="ListParagraph"/>
+        <w:ind w:left="720" w:hanging="0"/>
+        <w:rPr>
+          <w:sz w:val="24"/>
+        </w:rPr>
+      </w:pPr>
+      <w:r>
+        <w:rPr>
+          <w:color w:val="000000"/>
+          <w:sz w:val="24"/>
+          <w:szCs w:val="24"/>
+        </w:rPr>
+        <w:t xml:space="preserve">Suma czasu testu obu implementacji: </w:t>
       </w:r>
       <w:r>
         <w:rPr>
@@ -8227,12 +9090,12 @@
           <w:i w:val="false"/>
           <w:caps w:val="false"/>
           <w:smallCaps w:val="false"/>
-          <w:color w:val="333333"/>
+          <w:color w:val="000000"/>
           <w:spacing w:val="0"/>
           <w:sz w:val="24"/>
           <w:szCs w:val="24"/>
         </w:rPr>
-        <w:t>m</w:t>
+        <w:t>04</w:t>
       </w:r>
       <w:r>
         <w:rPr>
@@ -8241,12 +9104,12 @@
           <w:i w:val="false"/>
           <w:caps w:val="false"/>
           <w:smallCaps w:val="false"/>
-          <w:color w:val="333333"/>
+          <w:color w:val="000000"/>
           <w:spacing w:val="0"/>
           <w:sz w:val="24"/>
           <w:szCs w:val="24"/>
         </w:rPr>
-        <w:t>23</w:t>
+        <w:t>h</w:t>
       </w:r>
       <w:r>
         <w:rPr>
@@ -8255,12 +9118,76 @@
           <w:i w:val="false"/>
           <w:caps w:val="false"/>
           <w:smallCaps w:val="false"/>
-          <w:color w:val="333333"/>
+          <w:color w:val="000000"/>
           <w:spacing w:val="0"/>
           <w:sz w:val="24"/>
           <w:szCs w:val="24"/>
         </w:rPr>
+        <w:t>48</w:t>
+      </w:r>
+      <w:r>
+        <w:rPr>
+          <w:rFonts w:ascii="Helvetica Neue;Helvetica;Arial;sans-serif" w:hAnsi="Helvetica Neue;Helvetica;Arial;sans-serif"/>
+          <w:b/>
+          <w:i w:val="false"/>
+          <w:caps w:val="false"/>
+          <w:smallCaps w:val="false"/>
+          <w:color w:val="000000"/>
+          <w:spacing w:val="0"/>
+          <w:sz w:val="24"/>
+          <w:szCs w:val="24"/>
+        </w:rPr>
+        <w:t>m</w:t>
+      </w:r>
+      <w:r>
+        <w:rPr>
+          <w:rFonts w:ascii="Helvetica Neue;Helvetica;Arial;sans-serif" w:hAnsi="Helvetica Neue;Helvetica;Arial;sans-serif"/>
+          <w:b/>
+          <w:i w:val="false"/>
+          <w:caps w:val="false"/>
+          <w:smallCaps w:val="false"/>
+          <w:color w:val="000000"/>
+          <w:spacing w:val="0"/>
+          <w:sz w:val="24"/>
+          <w:szCs w:val="24"/>
+        </w:rPr>
+        <w:t>20</w:t>
+      </w:r>
+      <w:r>
+        <w:rPr>
+          <w:rFonts w:ascii="Helvetica Neue;Helvetica;Arial;sans-serif" w:hAnsi="Helvetica Neue;Helvetica;Arial;sans-serif"/>
+          <w:b/>
+          <w:i w:val="false"/>
+          <w:caps w:val="false"/>
+          <w:smallCaps w:val="false"/>
+          <w:color w:val="000000"/>
+          <w:spacing w:val="0"/>
+          <w:sz w:val="24"/>
+          <w:szCs w:val="24"/>
+        </w:rPr>
         <w:t>s</w:t>
+      </w:r>
+    </w:p>
+    <w:p>
+      <w:pPr>
+        <w:pStyle w:val="ListParagraph"/>
+        <w:ind w:left="720" w:hanging="0"/>
+        <w:rPr>
+          <w:rFonts w:ascii="Helvetica Neue;Helvetica;Arial;sans-serif" w:hAnsi="Helvetica Neue;Helvetica;Arial;sans-serif"/>
+          <w:b/>
+          <w:i w:val="false"/>
+          <w:caps w:val="false"/>
+          <w:smallCaps w:val="false"/>
+          <w:color w:val="000000"/>
+          <w:spacing w:val="0"/>
+          <w:sz w:val="21"/>
+          <w:szCs w:val="24"/>
+        </w:rPr>
+      </w:pPr>
+      <w:r>
+        <w:rPr>
+          <w:sz w:val="24"/>
+        </w:rPr>
       </w:r>
     </w:p>
     <w:p>
@@ -8269,27 +9196,106 @@
         <w:ind w:hanging="0"/>
         <w:rPr>
           <w:sz w:val="24"/>
-          <w:szCs w:val="24"/>
-        </w:rPr>
-      </w:pPr>
-      <w:r>
-        <w:rPr>
+        </w:rPr>
+      </w:pPr>
+      <w:r>
+        <w:rPr>
+          <w:rFonts w:ascii="Helvetica Neue;Helvetica;Arial;sans-serif" w:hAnsi="Helvetica Neue;Helvetica;Arial;sans-serif"/>
+          <w:b/>
+          <w:i w:val="false"/>
+          <w:caps w:val="false"/>
+          <w:smallCaps w:val="false"/>
           <w:color w:val="000000"/>
-        </w:rPr>
+          <w:spacing w:val="0"/>
+          <w:sz w:val="24"/>
+          <w:szCs w:val="24"/>
+        </w:rPr>
+        <w:t xml:space="preserve">Łączny czas kompletu testów: </w:t>
+      </w:r>
+      <w:r>
+        <w:rPr>
+          <w:rFonts w:ascii="Helvetica Neue;Helvetica;Arial;sans-serif" w:hAnsi="Helvetica Neue;Helvetica;Arial;sans-serif"/>
+          <w:b/>
+          <w:i w:val="false"/>
+          <w:caps w:val="false"/>
+          <w:smallCaps w:val="false"/>
+          <w:color w:val="000000"/>
+          <w:spacing w:val="0"/>
+          <w:sz w:val="24"/>
+          <w:szCs w:val="24"/>
+        </w:rPr>
+        <w:t>27h</w:t>
+      </w:r>
+      <w:r>
+        <w:rPr>
+          <w:rFonts w:ascii="Helvetica Neue;Helvetica;Arial;sans-serif" w:hAnsi="Helvetica Neue;Helvetica;Arial;sans-serif"/>
+          <w:b/>
+          <w:i w:val="false"/>
+          <w:caps w:val="false"/>
+          <w:smallCaps w:val="false"/>
+          <w:color w:val="000000"/>
+          <w:spacing w:val="0"/>
+          <w:sz w:val="24"/>
+          <w:szCs w:val="24"/>
+        </w:rPr>
+        <w:t>06</w:t>
+      </w:r>
+      <w:r>
+        <w:rPr>
+          <w:rFonts w:ascii="Helvetica Neue;Helvetica;Arial;sans-serif" w:hAnsi="Helvetica Neue;Helvetica;Arial;sans-serif"/>
+          <w:b/>
+          <w:i w:val="false"/>
+          <w:caps w:val="false"/>
+          <w:smallCaps w:val="false"/>
+          <w:color w:val="000000"/>
+          <w:spacing w:val="0"/>
+          <w:sz w:val="24"/>
+          <w:szCs w:val="24"/>
+        </w:rPr>
+        <w:t>m</w:t>
+      </w:r>
+      <w:r>
+        <w:rPr>
+          <w:rFonts w:ascii="Helvetica Neue;Helvetica;Arial;sans-serif" w:hAnsi="Helvetica Neue;Helvetica;Arial;sans-serif"/>
+          <w:b/>
+          <w:i w:val="false"/>
+          <w:caps w:val="false"/>
+          <w:smallCaps w:val="false"/>
+          <w:color w:val="000000"/>
+          <w:spacing w:val="0"/>
+          <w:sz w:val="24"/>
+          <w:szCs w:val="24"/>
+        </w:rPr>
+        <w:t>16</w:t>
+      </w:r>
+      <w:r>
+        <w:rPr>
+          <w:rFonts w:ascii="Helvetica Neue;Helvetica;Arial;sans-serif" w:hAnsi="Helvetica Neue;Helvetica;Arial;sans-serif"/>
+          <w:b/>
+          <w:i w:val="false"/>
+          <w:caps w:val="false"/>
+          <w:smallCaps w:val="false"/>
+          <w:color w:val="000000"/>
+          <w:spacing w:val="0"/>
+          <w:sz w:val="24"/>
+          <w:szCs w:val="24"/>
+        </w:rPr>
+        <w:t>s</w:t>
       </w:r>
     </w:p>
     <w:p>
       <w:pPr>
         <w:pStyle w:val="ListParagraph"/>
-        <w:ind w:hanging="0"/>
-        <w:rPr>
-          <w:sz w:val="24"/>
-          <w:szCs w:val="24"/>
-        </w:rPr>
-      </w:pPr>
-      <w:r>
-        <w:rPr>
-          <w:color w:val="000000"/>
+        <w:ind w:left="720" w:hanging="0"/>
+        <w:rPr>
+          <w:sz w:val="24"/>
+          <w:szCs w:val="24"/>
+        </w:rPr>
+      </w:pPr>
+      <w:r>
+        <w:rPr>
+          <w:sz w:val="24"/>
+          <w:szCs w:val="24"/>
         </w:rPr>
       </w:r>
     </w:p>
@@ -8321,6 +9327,148 @@
       <w:r>
         <w:rPr/>
         <w:br/>
+      </w:r>
+      <w:r>
+        <w:rPr/>
+        <w:t xml:space="preserve">Każdy z testów przyniósł spodziewane rezultaty. Implementacja w C++ jest 3-krotnie szybsza, a różnica ta wzrasta jeszcze wraz z wielkością grafów bądź też średnim stopniem wierzchołka. </w:t>
+      </w:r>
+    </w:p>
+    <w:p>
+      <w:pPr>
+        <w:pStyle w:val="Normal"/>
+        <w:rPr/>
+      </w:pPr>
+      <w:r>
+        <w:rPr/>
+        <w:t>Wartości przepływu wierzchołków nie mają znaczenia jeśli chodzi o czas działania algorytmu.</w:t>
+      </w:r>
+    </w:p>
+    <w:p>
+      <w:pPr>
+        <w:pStyle w:val="Normal"/>
+        <w:rPr/>
+      </w:pPr>
+      <w:r>
+        <w:rPr/>
+        <w:t>W</w:t>
+      </w:r>
+      <w:r>
+        <w:rPr/>
+        <w:t xml:space="preserve"> zastosowaniach gdzie liczy się wydajność polecamy implementowanie w C++, jednak należy podkreślić, że sama praca nad kodem może potrwać dłużej z racji tego, że </w:t>
+      </w:r>
+      <w:r>
+        <w:rPr/>
+        <w:t xml:space="preserve">C++ jest nisko poziomowym językiem. </w:t>
+      </w:r>
+      <w:r>
+        <w:rPr/>
+        <w:t xml:space="preserve">C# </w:t>
+      </w:r>
+      <w:r>
+        <w:rPr/>
+        <w:t>natomiast jest językiem o wysokim poziomie abstrakcji, posiada mechanizmy takie jak</w:t>
+      </w:r>
+      <w:r>
+        <w:rPr/>
+        <w:t xml:space="preserve"> Garbage Collector, </w:t>
+      </w:r>
+      <w:r>
+        <w:rPr/>
+        <w:t>które zwalniają z nas obowiązek dbania o pamięć co przyspiesza kodowanie.</w:t>
+      </w:r>
+    </w:p>
+    <w:p>
+      <w:pPr>
+        <w:pStyle w:val="Normal"/>
+        <w:rPr/>
+      </w:pPr>
+      <w:r>
+        <w:rPr/>
+        <w:t xml:space="preserve">Sama platforma nie powinna mieć znaczenia, obie implementacje udało się uruchomić zarówno na Linuxie jak i Windowsie. </w:t>
+      </w:r>
+    </w:p>
+    <w:p>
+      <w:pPr>
+        <w:pStyle w:val="Normal"/>
+        <w:rPr/>
+      </w:pPr>
+      <w:r>
+        <w:rPr/>
+        <w:t>Na czas na pewno będzie miał wpływ sprzęt jakiego użyjemy. Test pierwszy (ze zmienną ilością wierzchołków w grafie) został wykonany na Windowsie, na sprzęcie o specyfikacji:</w:t>
+      </w:r>
+    </w:p>
+    <w:p>
+      <w:pPr>
+        <w:pStyle w:val="Normal"/>
+        <w:numPr>
+          <w:ilvl w:val="0"/>
+          <w:numId w:val="13"/>
+        </w:numPr>
+        <w:rPr>
+          <w:color w:val="CE181E"/>
+        </w:rPr>
+      </w:pPr>
+      <w:r>
+        <w:rPr>
+          <w:color w:val="CE181E"/>
+        </w:rPr>
+        <w:t>procek?</w:t>
+      </w:r>
+    </w:p>
+    <w:p>
+      <w:pPr>
+        <w:pStyle w:val="Normal"/>
+        <w:numPr>
+          <w:ilvl w:val="0"/>
+          <w:numId w:val="13"/>
+        </w:numPr>
+        <w:rPr>
+          <w:color w:val="CE181E"/>
+        </w:rPr>
+      </w:pPr>
+      <w:r>
+        <w:rPr>
+          <w:color w:val="CE181E"/>
+        </w:rPr>
+        <w:t>Ram?</w:t>
+      </w:r>
+    </w:p>
+    <w:p>
+      <w:pPr>
+        <w:pStyle w:val="Normal"/>
+        <w:rPr/>
+      </w:pPr>
+      <w:r>
+        <w:rPr/>
+        <w:t>Dwa pozostałe testy zostały wykonane na Linuxie, na sprzęcie o specyfikacji:</w:t>
+      </w:r>
+    </w:p>
+    <w:p>
+      <w:pPr>
+        <w:pStyle w:val="Normal"/>
+        <w:numPr>
+          <w:ilvl w:val="0"/>
+          <w:numId w:val="14"/>
+        </w:numPr>
+        <w:rPr/>
+      </w:pPr>
+      <w:r>
+        <w:rPr/>
+        <w:t>Intel(R) Core(TM) i7-4702MQ CPU @ 2.20GHz</w:t>
+      </w:r>
+    </w:p>
+    <w:p>
+      <w:pPr>
+        <w:pStyle w:val="Normal"/>
+        <w:numPr>
+          <w:ilvl w:val="0"/>
+          <w:numId w:val="14"/>
+        </w:numPr>
+        <w:rPr/>
+      </w:pPr>
+      <w:r>
+        <w:rPr/>
+        <w:t>8 GB RAM DDR3</w:t>
       </w:r>
     </w:p>
     <w:p>
@@ -8341,7 +9489,7 @@
           <w:docPartGallery w:val="Bibliographies"/>
           <w:docPartUnique w:val="true"/>
         </w:docPartObj>
-        <w:id w:val="1320335159"/>
+        <w:id w:val="256331654"/>
       </w:sdtPr>
       <w:sdtContent>
         <w:p>
@@ -8511,7 +9659,7 @@
         </w:p>
         <w:p>
           <w:pPr>
-            <w:pStyle w:val="Bibliography"/>
+            <w:pStyle w:val="Normal"/>
             <w:rPr/>
           </w:pPr>
           <w:r>
@@ -8535,7 +9683,7 @@
               <w:b/>
               <w:bCs/>
             </w:rPr>
-            <w:t>[Online] [Zacytowano: 08 12 2019.] http://www.cplusplus.com/reference/chrono/.</w:t>
+            <w:t>[Online] [Zacytowano: 08 12 2019.] http://www.cplusplus.com/reference/chrono/</w:t>
           </w:r>
           <w:r>
             <w:rPr>
@@ -8543,6 +9691,24 @@
               <w:bCs/>
             </w:rPr>
             <w:fldChar w:fldCharType="end"/>
+          </w:r>
+        </w:p>
+        <w:p>
+          <w:pPr>
+            <w:pStyle w:val="Normal"/>
+            <w:rPr/>
+          </w:pPr>
+          <w:r>
+            <w:rPr/>
+          </w:r>
+        </w:p>
+        <w:p>
+          <w:pPr>
+            <w:pStyle w:val="Bibliography"/>
+            <w:rPr/>
+          </w:pPr>
+          <w:r>
+            <w:rPr/>
           </w:r>
         </w:p>
         <w:p>
@@ -8739,36 +9905,16 @@
         </w:rPr>
         <w:fldChar w:fldCharType="separate"/>
       </w:r>
-      <w:r>
-        <w:fldChar w:fldCharType="begin"/>
-      </w:r>
-      <w:r>
-        <w:rPr>
-          <w:rStyle w:val="Czeindeksu"/>
-        </w:rPr>
-        <w:instrText> HYPERLINK "../../../C:/Users/dape/Desktop/GIS/GIS/Sprawozdanie-GIS.docx" \l "_Toc26740187"</w:instrText>
-      </w:r>
-      <w:r>
-        <w:rPr>
-          <w:rStyle w:val="Czeindeksu"/>
-        </w:rPr>
-        <w:fldChar w:fldCharType="separate"/>
-      </w:r>
-      <w:r>
-        <w:rPr>
-          <w:rStyle w:val="Czeindeksu"/>
-        </w:rPr>
-        <w:t>Rysunek 1 Przepustowość rezydualna</w:t>
-      </w:r>
-      <w:r>
-        <w:rPr>
-          <w:rStyle w:val="Czeindeksu"/>
-        </w:rPr>
-        <w:fldChar w:fldCharType="end"/>
-      </w:r>
-      <w:r>
-        <w:rPr>
-          <w:rStyle w:val="Czeindeksu"/>
+      <w:hyperlink r:id="rId10">
+        <w:r>
+          <w:rPr>
+            <w:rStyle w:val="Czeindeksu"/>
+          </w:rPr>
+          <w:t>Rysunek 1 Przepustowość rezydualna</w:t>
+        </w:r>
+      </w:hyperlink>
+      <w:r>
+        <w:rPr>
           <w:vanish w:val="false"/>
         </w:rPr>
         <w:tab/>
@@ -8783,36 +9929,16 @@
         </w:tabs>
         <w:rPr/>
       </w:pPr>
-      <w:r>
-        <w:fldChar w:fldCharType="begin"/>
-      </w:r>
-      <w:r>
-        <w:rPr>
-          <w:rStyle w:val="Czeindeksu"/>
-        </w:rPr>
-        <w:instrText> HYPERLINK "../../../C:/Users/dape/Desktop/GIS/GIS/Sprawozdanie-GIS.docx" \l "_Toc26740188"</w:instrText>
-      </w:r>
-      <w:r>
-        <w:rPr>
-          <w:rStyle w:val="Czeindeksu"/>
-        </w:rPr>
-        <w:fldChar w:fldCharType="separate"/>
-      </w:r>
-      <w:r>
-        <w:rPr>
-          <w:rStyle w:val="Czeindeksu"/>
-        </w:rPr>
-        <w:t>Rysunek 2 Graf skierowany i odpowiadająca mu macierz sąsiedztwa</w:t>
-      </w:r>
-      <w:r>
-        <w:rPr>
-          <w:rStyle w:val="Czeindeksu"/>
-        </w:rPr>
-        <w:fldChar w:fldCharType="end"/>
-      </w:r>
-      <w:r>
-        <w:rPr>
-          <w:rStyle w:val="Czeindeksu"/>
+      <w:hyperlink r:id="rId11">
+        <w:r>
+          <w:rPr>
+            <w:rStyle w:val="Czeindeksu"/>
+          </w:rPr>
+          <w:t>Rysunek 2 Graf skierowany i odpowiadająca mu macierz sąsiedztwa</w:t>
+        </w:r>
+      </w:hyperlink>
+      <w:r>
+        <w:rPr>
           <w:vanish w:val="false"/>
         </w:rPr>
         <w:tab/>
@@ -8827,36 +9953,16 @@
         </w:tabs>
         <w:rPr/>
       </w:pPr>
-      <w:r>
-        <w:fldChar w:fldCharType="begin"/>
-      </w:r>
-      <w:r>
-        <w:rPr>
-          <w:rStyle w:val="Czeindeksu"/>
-        </w:rPr>
-        <w:instrText> HYPERLINK "../../../C:/Users/dape/Desktop/GIS/GIS/Sprawozdanie-GIS.docx" \l "_Toc26740189"</w:instrText>
-      </w:r>
-      <w:r>
-        <w:rPr>
-          <w:rStyle w:val="Czeindeksu"/>
-        </w:rPr>
-        <w:fldChar w:fldCharType="separate"/>
-      </w:r>
-      <w:r>
-        <w:rPr>
-          <w:rStyle w:val="Czeindeksu"/>
-        </w:rPr>
-        <w:t>Rysunek 3 Graf przedstawiający kolejność przeszukania grafu przy wykorzystaniu algorytmu BFS</w:t>
-      </w:r>
-      <w:r>
-        <w:rPr>
-          <w:rStyle w:val="Czeindeksu"/>
-        </w:rPr>
-        <w:fldChar w:fldCharType="end"/>
-      </w:r>
-      <w:r>
-        <w:rPr>
-          <w:rStyle w:val="Czeindeksu"/>
+      <w:hyperlink r:id="rId12">
+        <w:r>
+          <w:rPr>
+            <w:rStyle w:val="Czeindeksu"/>
+          </w:rPr>
+          <w:t>Rysunek 3 Graf przedstawiający kolejność przeszukania grafu przy wykorzystaniu algorytmu BFS</w:t>
+        </w:r>
+      </w:hyperlink>
+      <w:r>
+        <w:rPr>
           <w:vanish w:val="false"/>
         </w:rPr>
         <w:tab/>
@@ -8871,36 +9977,16 @@
         </w:tabs>
         <w:rPr/>
       </w:pPr>
-      <w:r>
-        <w:fldChar w:fldCharType="begin"/>
-      </w:r>
-      <w:r>
-        <w:rPr>
-          <w:rStyle w:val="Czeindeksu"/>
-        </w:rPr>
-        <w:instrText> HYPERLINK "../../../C:/Users/dape/Desktop/GIS/GIS/Sprawozdanie-GIS.docx" \l "_Toc26740190"</w:instrText>
-      </w:r>
-      <w:r>
-        <w:rPr>
-          <w:rStyle w:val="Czeindeksu"/>
-        </w:rPr>
-        <w:fldChar w:fldCharType="separate"/>
-      </w:r>
-      <w:r>
-        <w:rPr>
-          <w:rStyle w:val="Czeindeksu"/>
-        </w:rPr>
-        <w:t>Rysunek 4 Graf przedstawiający kolejność przeszukania grafu przy wykorzystaniu algorytmu DFS</w:t>
-      </w:r>
-      <w:r>
-        <w:rPr>
-          <w:rStyle w:val="Czeindeksu"/>
-        </w:rPr>
-        <w:fldChar w:fldCharType="end"/>
-      </w:r>
-      <w:r>
-        <w:rPr>
-          <w:rStyle w:val="Czeindeksu"/>
+      <w:hyperlink r:id="rId13">
+        <w:r>
+          <w:rPr>
+            <w:rStyle w:val="Czeindeksu"/>
+          </w:rPr>
+          <w:t>Rysunek 4 Graf przedstawiający kolejność przeszukania grafu przy wykorzystaniu algorytmu DFS</w:t>
+        </w:r>
+      </w:hyperlink>
+      <w:r>
+        <w:rPr>
           <w:vanish w:val="false"/>
         </w:rPr>
         <w:tab/>
@@ -8915,36 +10001,16 @@
         </w:tabs>
         <w:rPr/>
       </w:pPr>
-      <w:r>
-        <w:fldChar w:fldCharType="begin"/>
-      </w:r>
-      <w:r>
-        <w:rPr>
-          <w:rStyle w:val="Czeindeksu"/>
-        </w:rPr>
-        <w:instrText> HYPERLINK "../../../C:/Users/dape/Desktop/GIS/GIS/Sprawozdanie-GIS.docx" \l "_Toc26740191"</w:instrText>
-      </w:r>
-      <w:r>
-        <w:rPr>
-          <w:rStyle w:val="Czeindeksu"/>
-        </w:rPr>
-        <w:fldChar w:fldCharType="separate"/>
-      </w:r>
-      <w:r>
-        <w:rPr>
-          <w:rStyle w:val="Czeindeksu"/>
-        </w:rPr>
-        <w:t>Rysunek 5 Graf skierowany wraz z odpowiadającą mu tablicą list sąsiedztwa wierzchołków</w:t>
-      </w:r>
-      <w:r>
-        <w:rPr>
-          <w:rStyle w:val="Czeindeksu"/>
-        </w:rPr>
-        <w:fldChar w:fldCharType="end"/>
-      </w:r>
-      <w:r>
-        <w:rPr>
-          <w:rStyle w:val="Czeindeksu"/>
+      <w:hyperlink r:id="rId14">
+        <w:r>
+          <w:rPr>
+            <w:rStyle w:val="Czeindeksu"/>
+          </w:rPr>
+          <w:t>Rysunek 5 Graf skierowany wraz z odpowiadającą mu tablicą list sąsiedztwa wierzchołków</w:t>
+        </w:r>
+      </w:hyperlink>
+      <w:r>
+        <w:rPr>
           <w:vanish w:val="false"/>
         </w:rPr>
         <w:tab/>
@@ -10097,6 +11163,444 @@
     </w:lvl>
   </w:abstractNum>
   <w:abstractNum w:abstractNumId="12">
+    <w:lvl w:ilvl="0">
+      <w:start w:val="1"/>
+      <w:numFmt w:val="bullet"/>
+      <w:lvlText w:val=""/>
+      <w:lvlJc w:val="left"/>
+      <w:pPr>
+        <w:tabs>
+          <w:tab w:val="num" w:pos="1440"/>
+        </w:tabs>
+        <w:ind w:left="1440" w:hanging="360"/>
+      </w:pPr>
+      <w:rPr>
+        <w:rFonts w:ascii="Symbol" w:hAnsi="Symbol" w:cs="Symbol" w:hint="default"/>
+        <w:rFonts w:cs="OpenSymbol"/>
+      </w:rPr>
+    </w:lvl>
+    <w:lvl w:ilvl="1">
+      <w:start w:val="1"/>
+      <w:numFmt w:val="bullet"/>
+      <w:lvlText w:val="◦"/>
+      <w:lvlJc w:val="left"/>
+      <w:pPr>
+        <w:tabs>
+          <w:tab w:val="num" w:pos="1800"/>
+        </w:tabs>
+        <w:ind w:left="1800" w:hanging="360"/>
+      </w:pPr>
+      <w:rPr>
+        <w:rFonts w:ascii="OpenSymbol" w:hAnsi="OpenSymbol" w:cs="OpenSymbol" w:hint="default"/>
+        <w:rFonts w:cs="OpenSymbol"/>
+      </w:rPr>
+    </w:lvl>
+    <w:lvl w:ilvl="2">
+      <w:start w:val="1"/>
+      <w:numFmt w:val="bullet"/>
+      <w:lvlText w:val="▪"/>
+      <w:lvlJc w:val="left"/>
+      <w:pPr>
+        <w:tabs>
+          <w:tab w:val="num" w:pos="2160"/>
+        </w:tabs>
+        <w:ind w:left="2160" w:hanging="360"/>
+      </w:pPr>
+      <w:rPr>
+        <w:rFonts w:ascii="OpenSymbol" w:hAnsi="OpenSymbol" w:cs="OpenSymbol" w:hint="default"/>
+        <w:rFonts w:cs="OpenSymbol"/>
+      </w:rPr>
+    </w:lvl>
+    <w:lvl w:ilvl="3">
+      <w:start w:val="1"/>
+      <w:numFmt w:val="bullet"/>
+      <w:lvlText w:val=""/>
+      <w:lvlJc w:val="left"/>
+      <w:pPr>
+        <w:tabs>
+          <w:tab w:val="num" w:pos="2520"/>
+        </w:tabs>
+        <w:ind w:left="2520" w:hanging="360"/>
+      </w:pPr>
+      <w:rPr>
+        <w:rFonts w:ascii="Symbol" w:hAnsi="Symbol" w:cs="Symbol" w:hint="default"/>
+        <w:rFonts w:cs="OpenSymbol"/>
+      </w:rPr>
+    </w:lvl>
+    <w:lvl w:ilvl="4">
+      <w:start w:val="1"/>
+      <w:numFmt w:val="bullet"/>
+      <w:lvlText w:val="◦"/>
+      <w:lvlJc w:val="left"/>
+      <w:pPr>
+        <w:tabs>
+          <w:tab w:val="num" w:pos="2880"/>
+        </w:tabs>
+        <w:ind w:left="2880" w:hanging="360"/>
+      </w:pPr>
+      <w:rPr>
+        <w:rFonts w:ascii="OpenSymbol" w:hAnsi="OpenSymbol" w:cs="OpenSymbol" w:hint="default"/>
+        <w:rFonts w:cs="OpenSymbol"/>
+      </w:rPr>
+    </w:lvl>
+    <w:lvl w:ilvl="5">
+      <w:start w:val="1"/>
+      <w:numFmt w:val="bullet"/>
+      <w:lvlText w:val="▪"/>
+      <w:lvlJc w:val="left"/>
+      <w:pPr>
+        <w:tabs>
+          <w:tab w:val="num" w:pos="3240"/>
+        </w:tabs>
+        <w:ind w:left="3240" w:hanging="360"/>
+      </w:pPr>
+      <w:rPr>
+        <w:rFonts w:ascii="OpenSymbol" w:hAnsi="OpenSymbol" w:cs="OpenSymbol" w:hint="default"/>
+        <w:rFonts w:cs="OpenSymbol"/>
+      </w:rPr>
+    </w:lvl>
+    <w:lvl w:ilvl="6">
+      <w:start w:val="1"/>
+      <w:numFmt w:val="bullet"/>
+      <w:lvlText w:val=""/>
+      <w:lvlJc w:val="left"/>
+      <w:pPr>
+        <w:tabs>
+          <w:tab w:val="num" w:pos="3600"/>
+        </w:tabs>
+        <w:ind w:left="3600" w:hanging="360"/>
+      </w:pPr>
+      <w:rPr>
+        <w:rFonts w:ascii="Symbol" w:hAnsi="Symbol" w:cs="Symbol" w:hint="default"/>
+        <w:rFonts w:cs="OpenSymbol"/>
+      </w:rPr>
+    </w:lvl>
+    <w:lvl w:ilvl="7">
+      <w:start w:val="1"/>
+      <w:numFmt w:val="bullet"/>
+      <w:lvlText w:val="◦"/>
+      <w:lvlJc w:val="left"/>
+      <w:pPr>
+        <w:tabs>
+          <w:tab w:val="num" w:pos="3960"/>
+        </w:tabs>
+        <w:ind w:left="3960" w:hanging="360"/>
+      </w:pPr>
+      <w:rPr>
+        <w:rFonts w:ascii="OpenSymbol" w:hAnsi="OpenSymbol" w:cs="OpenSymbol" w:hint="default"/>
+        <w:rFonts w:cs="OpenSymbol"/>
+      </w:rPr>
+    </w:lvl>
+    <w:lvl w:ilvl="8">
+      <w:start w:val="1"/>
+      <w:numFmt w:val="bullet"/>
+      <w:lvlText w:val="▪"/>
+      <w:lvlJc w:val="left"/>
+      <w:pPr>
+        <w:tabs>
+          <w:tab w:val="num" w:pos="4320"/>
+        </w:tabs>
+        <w:ind w:left="4320" w:hanging="360"/>
+      </w:pPr>
+      <w:rPr>
+        <w:rFonts w:ascii="OpenSymbol" w:hAnsi="OpenSymbol" w:cs="OpenSymbol" w:hint="default"/>
+        <w:rFonts w:cs="OpenSymbol"/>
+      </w:rPr>
+    </w:lvl>
+  </w:abstractNum>
+  <w:abstractNum w:abstractNumId="13">
+    <w:lvl w:ilvl="0">
+      <w:start w:val="1"/>
+      <w:numFmt w:val="bullet"/>
+      <w:lvlText w:val=""/>
+      <w:lvlJc w:val="left"/>
+      <w:pPr>
+        <w:tabs>
+          <w:tab w:val="num" w:pos="720"/>
+        </w:tabs>
+        <w:ind w:left="720" w:hanging="360"/>
+      </w:pPr>
+      <w:rPr>
+        <w:rFonts w:ascii="Symbol" w:hAnsi="Symbol" w:cs="Symbol" w:hint="default"/>
+        <w:rFonts w:cs="OpenSymbol"/>
+      </w:rPr>
+    </w:lvl>
+    <w:lvl w:ilvl="1">
+      <w:start w:val="1"/>
+      <w:numFmt w:val="bullet"/>
+      <w:lvlText w:val="◦"/>
+      <w:lvlJc w:val="left"/>
+      <w:pPr>
+        <w:tabs>
+          <w:tab w:val="num" w:pos="1080"/>
+        </w:tabs>
+        <w:ind w:left="1080" w:hanging="360"/>
+      </w:pPr>
+      <w:rPr>
+        <w:rFonts w:ascii="OpenSymbol" w:hAnsi="OpenSymbol" w:cs="OpenSymbol" w:hint="default"/>
+        <w:rFonts w:cs="OpenSymbol"/>
+      </w:rPr>
+    </w:lvl>
+    <w:lvl w:ilvl="2">
+      <w:start w:val="1"/>
+      <w:numFmt w:val="bullet"/>
+      <w:lvlText w:val="▪"/>
+      <w:lvlJc w:val="left"/>
+      <w:pPr>
+        <w:tabs>
+          <w:tab w:val="num" w:pos="1440"/>
+        </w:tabs>
+        <w:ind w:left="1440" w:hanging="360"/>
+      </w:pPr>
+      <w:rPr>
+        <w:rFonts w:ascii="OpenSymbol" w:hAnsi="OpenSymbol" w:cs="OpenSymbol" w:hint="default"/>
+        <w:rFonts w:cs="OpenSymbol"/>
+      </w:rPr>
+    </w:lvl>
+    <w:lvl w:ilvl="3">
+      <w:start w:val="1"/>
+      <w:numFmt w:val="bullet"/>
+      <w:lvlText w:val=""/>
+      <w:lvlJc w:val="left"/>
+      <w:pPr>
+        <w:tabs>
+          <w:tab w:val="num" w:pos="1800"/>
+        </w:tabs>
+        <w:ind w:left="1800" w:hanging="360"/>
+      </w:pPr>
+      <w:rPr>
+        <w:rFonts w:ascii="Symbol" w:hAnsi="Symbol" w:cs="Symbol" w:hint="default"/>
+        <w:rFonts w:cs="OpenSymbol"/>
+      </w:rPr>
+    </w:lvl>
+    <w:lvl w:ilvl="4">
+      <w:start w:val="1"/>
+      <w:numFmt w:val="bullet"/>
+      <w:lvlText w:val="◦"/>
+      <w:lvlJc w:val="left"/>
+      <w:pPr>
+        <w:tabs>
+          <w:tab w:val="num" w:pos="2160"/>
+        </w:tabs>
+        <w:ind w:left="2160" w:hanging="360"/>
+      </w:pPr>
+      <w:rPr>
+        <w:rFonts w:ascii="OpenSymbol" w:hAnsi="OpenSymbol" w:cs="OpenSymbol" w:hint="default"/>
+        <w:rFonts w:cs="OpenSymbol"/>
+      </w:rPr>
+    </w:lvl>
+    <w:lvl w:ilvl="5">
+      <w:start w:val="1"/>
+      <w:numFmt w:val="bullet"/>
+      <w:lvlText w:val="▪"/>
+      <w:lvlJc w:val="left"/>
+      <w:pPr>
+        <w:tabs>
+          <w:tab w:val="num" w:pos="2520"/>
+        </w:tabs>
+        <w:ind w:left="2520" w:hanging="360"/>
+      </w:pPr>
+      <w:rPr>
+        <w:rFonts w:ascii="OpenSymbol" w:hAnsi="OpenSymbol" w:cs="OpenSymbol" w:hint="default"/>
+        <w:rFonts w:cs="OpenSymbol"/>
+      </w:rPr>
+    </w:lvl>
+    <w:lvl w:ilvl="6">
+      <w:start w:val="1"/>
+      <w:numFmt w:val="bullet"/>
+      <w:lvlText w:val=""/>
+      <w:lvlJc w:val="left"/>
+      <w:pPr>
+        <w:tabs>
+          <w:tab w:val="num" w:pos="2880"/>
+        </w:tabs>
+        <w:ind w:left="2880" w:hanging="360"/>
+      </w:pPr>
+      <w:rPr>
+        <w:rFonts w:ascii="Symbol" w:hAnsi="Symbol" w:cs="Symbol" w:hint="default"/>
+        <w:rFonts w:cs="OpenSymbol"/>
+      </w:rPr>
+    </w:lvl>
+    <w:lvl w:ilvl="7">
+      <w:start w:val="1"/>
+      <w:numFmt w:val="bullet"/>
+      <w:lvlText w:val="◦"/>
+      <w:lvlJc w:val="left"/>
+      <w:pPr>
+        <w:tabs>
+          <w:tab w:val="num" w:pos="3240"/>
+        </w:tabs>
+        <w:ind w:left="3240" w:hanging="360"/>
+      </w:pPr>
+      <w:rPr>
+        <w:rFonts w:ascii="OpenSymbol" w:hAnsi="OpenSymbol" w:cs="OpenSymbol" w:hint="default"/>
+        <w:rFonts w:cs="OpenSymbol"/>
+      </w:rPr>
+    </w:lvl>
+    <w:lvl w:ilvl="8">
+      <w:start w:val="1"/>
+      <w:numFmt w:val="bullet"/>
+      <w:lvlText w:val="▪"/>
+      <w:lvlJc w:val="left"/>
+      <w:pPr>
+        <w:tabs>
+          <w:tab w:val="num" w:pos="3600"/>
+        </w:tabs>
+        <w:ind w:left="3600" w:hanging="360"/>
+      </w:pPr>
+      <w:rPr>
+        <w:rFonts w:ascii="OpenSymbol" w:hAnsi="OpenSymbol" w:cs="OpenSymbol" w:hint="default"/>
+        <w:rFonts w:cs="OpenSymbol"/>
+      </w:rPr>
+    </w:lvl>
+  </w:abstractNum>
+  <w:abstractNum w:abstractNumId="14">
+    <w:lvl w:ilvl="0">
+      <w:start w:val="1"/>
+      <w:numFmt w:val="bullet"/>
+      <w:lvlText w:val=""/>
+      <w:lvlJc w:val="left"/>
+      <w:pPr>
+        <w:tabs>
+          <w:tab w:val="num" w:pos="720"/>
+        </w:tabs>
+        <w:ind w:left="720" w:hanging="360"/>
+      </w:pPr>
+      <w:rPr>
+        <w:rFonts w:ascii="Symbol" w:hAnsi="Symbol" w:cs="Symbol" w:hint="default"/>
+        <w:rFonts w:cs="OpenSymbol"/>
+      </w:rPr>
+    </w:lvl>
+    <w:lvl w:ilvl="1">
+      <w:start w:val="1"/>
+      <w:numFmt w:val="bullet"/>
+      <w:lvlText w:val="◦"/>
+      <w:lvlJc w:val="left"/>
+      <w:pPr>
+        <w:tabs>
+          <w:tab w:val="num" w:pos="1080"/>
+        </w:tabs>
+        <w:ind w:left="1080" w:hanging="360"/>
+      </w:pPr>
+      <w:rPr>
+        <w:rFonts w:ascii="OpenSymbol" w:hAnsi="OpenSymbol" w:cs="OpenSymbol" w:hint="default"/>
+        <w:rFonts w:cs="OpenSymbol"/>
+      </w:rPr>
+    </w:lvl>
+    <w:lvl w:ilvl="2">
+      <w:start w:val="1"/>
+      <w:numFmt w:val="bullet"/>
+      <w:lvlText w:val="▪"/>
+      <w:lvlJc w:val="left"/>
+      <w:pPr>
+        <w:tabs>
+          <w:tab w:val="num" w:pos="1440"/>
+        </w:tabs>
+        <w:ind w:left="1440" w:hanging="360"/>
+      </w:pPr>
+      <w:rPr>
+        <w:rFonts w:ascii="OpenSymbol" w:hAnsi="OpenSymbol" w:cs="OpenSymbol" w:hint="default"/>
+        <w:rFonts w:cs="OpenSymbol"/>
+      </w:rPr>
+    </w:lvl>
+    <w:lvl w:ilvl="3">
+      <w:start w:val="1"/>
+      <w:numFmt w:val="bullet"/>
+      <w:lvlText w:val=""/>
+      <w:lvlJc w:val="left"/>
+      <w:pPr>
+        <w:tabs>
+          <w:tab w:val="num" w:pos="1800"/>
+        </w:tabs>
+        <w:ind w:left="1800" w:hanging="360"/>
+      </w:pPr>
+      <w:rPr>
+        <w:rFonts w:ascii="Symbol" w:hAnsi="Symbol" w:cs="Symbol" w:hint="default"/>
+        <w:rFonts w:cs="OpenSymbol"/>
+      </w:rPr>
+    </w:lvl>
+    <w:lvl w:ilvl="4">
+      <w:start w:val="1"/>
+      <w:numFmt w:val="bullet"/>
+      <w:lvlText w:val="◦"/>
+      <w:lvlJc w:val="left"/>
+      <w:pPr>
+        <w:tabs>
+          <w:tab w:val="num" w:pos="2160"/>
+        </w:tabs>
+        <w:ind w:left="2160" w:hanging="360"/>
+      </w:pPr>
+      <w:rPr>
+        <w:rFonts w:ascii="OpenSymbol" w:hAnsi="OpenSymbol" w:cs="OpenSymbol" w:hint="default"/>
+        <w:rFonts w:cs="OpenSymbol"/>
+      </w:rPr>
+    </w:lvl>
+    <w:lvl w:ilvl="5">
+      <w:start w:val="1"/>
+      <w:numFmt w:val="bullet"/>
+      <w:lvlText w:val="▪"/>
+      <w:lvlJc w:val="left"/>
+      <w:pPr>
+        <w:tabs>
+          <w:tab w:val="num" w:pos="2520"/>
+        </w:tabs>
+        <w:ind w:left="2520" w:hanging="360"/>
+      </w:pPr>
+      <w:rPr>
+        <w:rFonts w:ascii="OpenSymbol" w:hAnsi="OpenSymbol" w:cs="OpenSymbol" w:hint="default"/>
+        <w:rFonts w:cs="OpenSymbol"/>
+      </w:rPr>
+    </w:lvl>
+    <w:lvl w:ilvl="6">
+      <w:start w:val="1"/>
+      <w:numFmt w:val="bullet"/>
+      <w:lvlText w:val=""/>
+      <w:lvlJc w:val="left"/>
+      <w:pPr>
+        <w:tabs>
+          <w:tab w:val="num" w:pos="2880"/>
+        </w:tabs>
+        <w:ind w:left="2880" w:hanging="360"/>
+      </w:pPr>
+      <w:rPr>
+        <w:rFonts w:ascii="Symbol" w:hAnsi="Symbol" w:cs="Symbol" w:hint="default"/>
+        <w:rFonts w:cs="OpenSymbol"/>
+      </w:rPr>
+    </w:lvl>
+    <w:lvl w:ilvl="7">
+      <w:start w:val="1"/>
+      <w:numFmt w:val="bullet"/>
+      <w:lvlText w:val="◦"/>
+      <w:lvlJc w:val="left"/>
+      <w:pPr>
+        <w:tabs>
+          <w:tab w:val="num" w:pos="3240"/>
+        </w:tabs>
+        <w:ind w:left="3240" w:hanging="360"/>
+      </w:pPr>
+      <w:rPr>
+        <w:rFonts w:ascii="OpenSymbol" w:hAnsi="OpenSymbol" w:cs="OpenSymbol" w:hint="default"/>
+        <w:rFonts w:cs="OpenSymbol"/>
+      </w:rPr>
+    </w:lvl>
+    <w:lvl w:ilvl="8">
+      <w:start w:val="1"/>
+      <w:numFmt w:val="bullet"/>
+      <w:lvlText w:val="▪"/>
+      <w:lvlJc w:val="left"/>
+      <w:pPr>
+        <w:tabs>
+          <w:tab w:val="num" w:pos="3600"/>
+        </w:tabs>
+        <w:ind w:left="3600" w:hanging="360"/>
+      </w:pPr>
+      <w:rPr>
+        <w:rFonts w:ascii="OpenSymbol" w:hAnsi="OpenSymbol" w:cs="OpenSymbol" w:hint="default"/>
+        <w:rFonts w:cs="OpenSymbol"/>
+      </w:rPr>
+    </w:lvl>
+  </w:abstractNum>
+  <w:abstractNum w:abstractNumId="15">
     <w:lvl w:ilvl="0">
       <w:start w:val="1"/>
       <w:numFmt w:val="none"/>
@@ -10223,6 +11727,15 @@
   </w:num>
   <w:num w:numId="12">
     <w:abstractNumId w:val="12"/>
+  </w:num>
+  <w:num w:numId="13">
+    <w:abstractNumId w:val="13"/>
+  </w:num>
+  <w:num w:numId="14">
+    <w:abstractNumId w:val="14"/>
+  </w:num>
+  <w:num w:numId="15">
+    <w:abstractNumId w:val="15"/>
   </w:num>
 </w:numbering>
 </file>
@@ -11301,6 +12814,260 @@
       <w:rFonts w:ascii="OpenSymbol" w:hAnsi="OpenSymbol" w:eastAsia="OpenSymbol" w:cs="OpenSymbol"/>
     </w:rPr>
   </w:style>
+  <w:style w:type="character" w:styleId="ListLabel79">
+    <w:name w:val="ListLabel 79"/>
+    <w:qFormat/>
+    <w:rPr>
+      <w:rFonts w:cs="Symbol"/>
+      <w:sz w:val="24"/>
+    </w:rPr>
+  </w:style>
+  <w:style w:type="character" w:styleId="ListLabel80">
+    <w:name w:val="ListLabel 80"/>
+    <w:qFormat/>
+    <w:rPr>
+      <w:rFonts w:cs="Courier New"/>
+    </w:rPr>
+  </w:style>
+  <w:style w:type="character" w:styleId="ListLabel81">
+    <w:name w:val="ListLabel 81"/>
+    <w:qFormat/>
+    <w:rPr>
+      <w:rFonts w:cs="Wingdings"/>
+    </w:rPr>
+  </w:style>
+  <w:style w:type="character" w:styleId="ListLabel82">
+    <w:name w:val="ListLabel 82"/>
+    <w:qFormat/>
+    <w:rPr>
+      <w:rFonts w:cs="Symbol"/>
+    </w:rPr>
+  </w:style>
+  <w:style w:type="character" w:styleId="ListLabel83">
+    <w:name w:val="ListLabel 83"/>
+    <w:qFormat/>
+    <w:rPr>
+      <w:rFonts w:cs="Courier New"/>
+    </w:rPr>
+  </w:style>
+  <w:style w:type="character" w:styleId="ListLabel84">
+    <w:name w:val="ListLabel 84"/>
+    <w:qFormat/>
+    <w:rPr>
+      <w:rFonts w:cs="Wingdings"/>
+    </w:rPr>
+  </w:style>
+  <w:style w:type="character" w:styleId="ListLabel85">
+    <w:name w:val="ListLabel 85"/>
+    <w:qFormat/>
+    <w:rPr>
+      <w:rFonts w:cs="Symbol"/>
+    </w:rPr>
+  </w:style>
+  <w:style w:type="character" w:styleId="ListLabel86">
+    <w:name w:val="ListLabel 86"/>
+    <w:qFormat/>
+    <w:rPr>
+      <w:rFonts w:cs="Courier New"/>
+    </w:rPr>
+  </w:style>
+  <w:style w:type="character" w:styleId="ListLabel87">
+    <w:name w:val="ListLabel 87"/>
+    <w:qFormat/>
+    <w:rPr>
+      <w:rFonts w:cs="Wingdings"/>
+    </w:rPr>
+  </w:style>
+  <w:style w:type="character" w:styleId="ListLabel88">
+    <w:name w:val="ListLabel 88"/>
+    <w:qFormat/>
+    <w:rPr>
+      <w:rFonts w:cs="Symbol"/>
+      <w:sz w:val="24"/>
+    </w:rPr>
+  </w:style>
+  <w:style w:type="character" w:styleId="ListLabel89">
+    <w:name w:val="ListLabel 89"/>
+    <w:qFormat/>
+    <w:rPr>
+      <w:rFonts w:cs="Courier New"/>
+    </w:rPr>
+  </w:style>
+  <w:style w:type="character" w:styleId="ListLabel90">
+    <w:name w:val="ListLabel 90"/>
+    <w:qFormat/>
+    <w:rPr>
+      <w:rFonts w:cs="Wingdings"/>
+    </w:rPr>
+  </w:style>
+  <w:style w:type="character" w:styleId="ListLabel91">
+    <w:name w:val="ListLabel 91"/>
+    <w:qFormat/>
+    <w:rPr>
+      <w:rFonts w:cs="Symbol"/>
+    </w:rPr>
+  </w:style>
+  <w:style w:type="character" w:styleId="ListLabel92">
+    <w:name w:val="ListLabel 92"/>
+    <w:qFormat/>
+    <w:rPr>
+      <w:rFonts w:cs="Courier New"/>
+    </w:rPr>
+  </w:style>
+  <w:style w:type="character" w:styleId="ListLabel93">
+    <w:name w:val="ListLabel 93"/>
+    <w:qFormat/>
+    <w:rPr>
+      <w:rFonts w:cs="Wingdings"/>
+    </w:rPr>
+  </w:style>
+  <w:style w:type="character" w:styleId="ListLabel94">
+    <w:name w:val="ListLabel 94"/>
+    <w:qFormat/>
+    <w:rPr>
+      <w:rFonts w:cs="Symbol"/>
+    </w:rPr>
+  </w:style>
+  <w:style w:type="character" w:styleId="ListLabel95">
+    <w:name w:val="ListLabel 95"/>
+    <w:qFormat/>
+    <w:rPr>
+      <w:rFonts w:cs="Courier New"/>
+    </w:rPr>
+  </w:style>
+  <w:style w:type="character" w:styleId="ListLabel96">
+    <w:name w:val="ListLabel 96"/>
+    <w:qFormat/>
+    <w:rPr>
+      <w:rFonts w:cs="Wingdings"/>
+    </w:rPr>
+  </w:style>
+  <w:style w:type="character" w:styleId="ListLabel97">
+    <w:name w:val="ListLabel 97"/>
+    <w:qFormat/>
+    <w:rPr>
+      <w:rFonts w:cs="OpenSymbol"/>
+    </w:rPr>
+  </w:style>
+  <w:style w:type="character" w:styleId="ListLabel98">
+    <w:name w:val="ListLabel 98"/>
+    <w:qFormat/>
+    <w:rPr>
+      <w:rFonts w:cs="OpenSymbol"/>
+    </w:rPr>
+  </w:style>
+  <w:style w:type="character" w:styleId="ListLabel99">
+    <w:name w:val="ListLabel 99"/>
+    <w:qFormat/>
+    <w:rPr>
+      <w:rFonts w:cs="OpenSymbol"/>
+    </w:rPr>
+  </w:style>
+  <w:style w:type="character" w:styleId="ListLabel100">
+    <w:name w:val="ListLabel 100"/>
+    <w:qFormat/>
+    <w:rPr>
+      <w:rFonts w:cs="OpenSymbol"/>
+    </w:rPr>
+  </w:style>
+  <w:style w:type="character" w:styleId="ListLabel101">
+    <w:name w:val="ListLabel 101"/>
+    <w:qFormat/>
+    <w:rPr>
+      <w:rFonts w:cs="OpenSymbol"/>
+    </w:rPr>
+  </w:style>
+  <w:style w:type="character" w:styleId="ListLabel102">
+    <w:name w:val="ListLabel 102"/>
+    <w:qFormat/>
+    <w:rPr>
+      <w:rFonts w:cs="OpenSymbol"/>
+    </w:rPr>
+  </w:style>
+  <w:style w:type="character" w:styleId="ListLabel103">
+    <w:name w:val="ListLabel 103"/>
+    <w:qFormat/>
+    <w:rPr>
+      <w:rFonts w:cs="OpenSymbol"/>
+    </w:rPr>
+  </w:style>
+  <w:style w:type="character" w:styleId="ListLabel104">
+    <w:name w:val="ListLabel 104"/>
+    <w:qFormat/>
+    <w:rPr>
+      <w:rFonts w:cs="OpenSymbol"/>
+    </w:rPr>
+  </w:style>
+  <w:style w:type="character" w:styleId="ListLabel105">
+    <w:name w:val="ListLabel 105"/>
+    <w:qFormat/>
+    <w:rPr>
+      <w:rFonts w:cs="OpenSymbol"/>
+    </w:rPr>
+  </w:style>
+  <w:style w:type="character" w:styleId="ListLabel106">
+    <w:name w:val="ListLabel 106"/>
+    <w:qFormat/>
+    <w:rPr>
+      <w:rFonts w:cs="OpenSymbol"/>
+    </w:rPr>
+  </w:style>
+  <w:style w:type="character" w:styleId="ListLabel107">
+    <w:name w:val="ListLabel 107"/>
+    <w:qFormat/>
+    <w:rPr>
+      <w:rFonts w:cs="OpenSymbol"/>
+    </w:rPr>
+  </w:style>
+  <w:style w:type="character" w:styleId="ListLabel108">
+    <w:name w:val="ListLabel 108"/>
+    <w:qFormat/>
+    <w:rPr>
+      <w:rFonts w:cs="OpenSymbol"/>
+    </w:rPr>
+  </w:style>
+  <w:style w:type="character" w:styleId="ListLabel109">
+    <w:name w:val="ListLabel 109"/>
+    <w:qFormat/>
+    <w:rPr>
+      <w:rFonts w:cs="OpenSymbol"/>
+    </w:rPr>
+  </w:style>
+  <w:style w:type="character" w:styleId="ListLabel110">
+    <w:name w:val="ListLabel 110"/>
+    <w:qFormat/>
+    <w:rPr>
+      <w:rFonts w:cs="OpenSymbol"/>
+    </w:rPr>
+  </w:style>
+  <w:style w:type="character" w:styleId="ListLabel111">
+    <w:name w:val="ListLabel 111"/>
+    <w:qFormat/>
+    <w:rPr>
+      <w:rFonts w:cs="OpenSymbol"/>
+    </w:rPr>
+  </w:style>
+  <w:style w:type="character" w:styleId="ListLabel112">
+    <w:name w:val="ListLabel 112"/>
+    <w:qFormat/>
+    <w:rPr>
+      <w:rFonts w:cs="OpenSymbol"/>
+    </w:rPr>
+  </w:style>
+  <w:style w:type="character" w:styleId="ListLabel113">
+    <w:name w:val="ListLabel 113"/>
+    <w:qFormat/>
+    <w:rPr>
+      <w:rFonts w:cs="OpenSymbol"/>
+    </w:rPr>
+  </w:style>
+  <w:style w:type="character" w:styleId="ListLabel114">
+    <w:name w:val="ListLabel 114"/>
+    <w:qFormat/>
+    <w:rPr>
+      <w:rFonts w:cs="OpenSymbol"/>
+    </w:rPr>
+  </w:style>
   <w:style w:type="paragraph" w:styleId="Nagwek" w:customStyle="1">
     <w:name w:val="Nagłówek"/>
     <w:basedOn w:val="Normal"/>

</xml_diff>